<commit_message>
act hu 005 consultar
</commit_message>
<xml_diff>
--- a/6- Ingenieria de producto/6.1 - Análisis/03- Historias de Usuario/Historias de Usuarios/HU-MID-ENT-004-Consultar Entidad.docx
+++ b/6- Ingenieria de producto/6.1 - Análisis/03- Historias de Usuario/Historias de Usuarios/HU-MID-ENT-004-Consultar Entidad.docx
@@ -73,7 +73,7 @@
           <w:sz w:val="40"/>
           <w:szCs w:val="40"/>
         </w:rPr>
-        <w:t>01</w:t>
+        <w:t>04</w:t>
       </w:r>
       <w:r>
         <w:rPr>
@@ -91,7 +91,25 @@
           <w:sz w:val="40"/>
           <w:szCs w:val="40"/>
         </w:rPr>
-        <w:t xml:space="preserve"> Registrar Entidades</w:t>
+        <w:t xml:space="preserve"> </w:t>
+      </w:r>
+      <w:r>
+        <w:rPr>
+          <w:b/>
+          <w:bCs/>
+          <w:sz w:val="40"/>
+          <w:szCs w:val="40"/>
+        </w:rPr>
+        <w:t>Consultar</w:t>
+      </w:r>
+      <w:r>
+        <w:rPr>
+          <w:b/>
+          <w:bCs/>
+          <w:sz w:val="40"/>
+          <w:szCs w:val="40"/>
+        </w:rPr>
+        <w:t xml:space="preserve"> Entidades</w:t>
       </w:r>
     </w:p>
     <w:tbl>
@@ -183,7 +201,25 @@
               <w:t xml:space="preserve">autorizado </w:t>
             </w:r>
             <w:r>
-              <w:t>quiero registrar el alta de una “Entidad” para el sistema “Módulo Integral de Descuentos y cuenta corrientes” de la Caja de Jubilaciones, pensiones y retiros de Córdoba.</w:t>
+              <w:t>quier</w:t>
+            </w:r>
+            <w:r>
+              <w:t>o</w:t>
+            </w:r>
+            <w:r>
+              <w:t xml:space="preserve"> </w:t>
+            </w:r>
+            <w:r>
+              <w:t>consultar</w:t>
+            </w:r>
+            <w:r>
+              <w:t xml:space="preserve"> </w:t>
+            </w:r>
+            <w:r>
+              <w:t xml:space="preserve">una </w:t>
+            </w:r>
+            <w:r>
+              <w:t>“Entidad” para el sistema “Módulo Integral de Descuentos y cuenta corrientes” de la Caja de Jubilaciones, pensiones y retiros de Córdoba.</w:t>
             </w:r>
           </w:p>
         </w:tc>
@@ -242,24 +278,28 @@
         <w:rPr>
           <w:rFonts w:cs="Arial"/>
         </w:rPr>
-        <w:t>El usuario con perfil autorizado ingresa los datos correspondientes a la “Entidad”, los cuales se detallan a continuación:</w:t>
+        <w:t xml:space="preserve">El usuario con perfil autorizado </w:t>
       </w:r>
-    </w:p>
-    <w:p>
-      <w:pPr>
-        <w:spacing w:line="360" w:lineRule="auto"/>
-        <w:ind w:firstLine="0"/>
+      <w:r>
         <w:rPr>
           <w:rFonts w:cs="Arial"/>
-          <w:u w:val="single"/>
+        </w:rPr>
+        <w:t xml:space="preserve">desde la bandeja de entidades, selecciona el/los campo/s de datos que desee y a continuación selecciona el botón buscar. </w:t>
+      </w:r>
+    </w:p>
+    <w:p>
+      <w:pPr>
+        <w:spacing w:line="360" w:lineRule="auto"/>
+        <w:ind w:firstLine="0"/>
+        <w:rPr>
+          <w:rFonts w:cs="Arial"/>
         </w:rPr>
       </w:pPr>
       <w:r>
         <w:rPr>
           <w:rFonts w:cs="Arial"/>
-          <w:u w:val="single"/>
-        </w:rPr>
-        <w:t>Información Básica:</w:t>
+        </w:rPr>
+        <w:t>De esta manera en la grilla inferior se visualizarán los siguientes datos:</w:t>
       </w:r>
     </w:p>
     <w:p>
@@ -279,7 +319,7 @@
         <w:rPr>
           <w:rFonts w:cs="Arial"/>
         </w:rPr>
-        <w:t>Tipo de entidad*.</w:t>
+        <w:t>Código de entidad</w:t>
       </w:r>
     </w:p>
     <w:p>
@@ -299,25 +339,7 @@
         <w:rPr>
           <w:rFonts w:cs="Arial"/>
         </w:rPr>
-        <w:t>Código</w:t>
-      </w:r>
-      <w:r>
-        <w:rPr>
-          <w:rFonts w:cs="Arial"/>
-        </w:rPr>
-        <w:t xml:space="preserve"> anterior</w:t>
-      </w:r>
-      <w:r>
-        <w:rPr>
-          <w:rFonts w:cs="Arial"/>
-        </w:rPr>
-        <w:t>/liquidación</w:t>
-      </w:r>
-      <w:r>
-        <w:rPr>
-          <w:rFonts w:cs="Arial"/>
-        </w:rPr>
-        <w:t>*.</w:t>
+        <w:t>Tipo de Entidad</w:t>
       </w:r>
     </w:p>
     <w:p>
@@ -328,7 +350,7 @@
           <w:numId w:val="1"/>
         </w:numPr>
         <w:spacing w:line="360" w:lineRule="auto"/>
-        <w:ind w:left="1050" w:hanging="283"/>
+        <w:ind w:hanging="302"/>
         <w:rPr>
           <w:rFonts w:cs="Arial"/>
         </w:rPr>
@@ -337,7 +359,7 @@
         <w:rPr>
           <w:rFonts w:cs="Arial"/>
         </w:rPr>
-        <w:t>Nombre Entidad*.</w:t>
+        <w:t>CUIT</w:t>
       </w:r>
     </w:p>
     <w:p>
@@ -357,7 +379,7 @@
         <w:rPr>
           <w:rFonts w:cs="Arial"/>
         </w:rPr>
-        <w:t>SIGLA*.</w:t>
+        <w:t>Número e-expediente</w:t>
       </w:r>
     </w:p>
     <w:p>
@@ -368,1977 +390,285 @@
           <w:numId w:val="1"/>
         </w:numPr>
         <w:spacing w:line="360" w:lineRule="auto"/>
-        <w:ind w:hanging="302"/>
+        <w:ind w:left="1050" w:hanging="283"/>
+      </w:pPr>
+      <w:r>
         <w:rPr>
           <w:rFonts w:cs="Arial"/>
         </w:rPr>
-      </w:pPr>
-      <w:r>
-        <w:rPr>
-          <w:rFonts w:cs="Arial"/>
-        </w:rPr>
-        <w:t>Estado*.</w:t>
-      </w:r>
-    </w:p>
-    <w:p>
-      <w:pPr>
-        <w:pStyle w:val="Prrafodelista"/>
-        <w:numPr>
-          <w:ilvl w:val="0"/>
-          <w:numId w:val="1"/>
-        </w:numPr>
-        <w:spacing w:line="360" w:lineRule="auto"/>
-        <w:ind w:left="1050" w:hanging="283"/>
-        <w:rPr>
-          <w:rFonts w:cs="Arial"/>
-        </w:rPr>
-      </w:pPr>
-      <w:r>
-        <w:rPr>
-          <w:rFonts w:cs="Arial"/>
-        </w:rPr>
-        <w:t>Código liquidación.</w:t>
-      </w:r>
-    </w:p>
-    <w:p>
-      <w:pPr>
-        <w:pStyle w:val="Prrafodelista"/>
-        <w:numPr>
-          <w:ilvl w:val="0"/>
-          <w:numId w:val="1"/>
-        </w:numPr>
-        <w:spacing w:line="360" w:lineRule="auto"/>
-        <w:ind w:left="1050" w:hanging="283"/>
-        <w:rPr>
-          <w:rFonts w:cs="Arial"/>
-        </w:rPr>
-      </w:pPr>
-      <w:r>
-        <w:rPr>
-          <w:rFonts w:cs="Arial"/>
-        </w:rPr>
-        <w:t>Tipo agrupación.</w:t>
-      </w:r>
-    </w:p>
-    <w:p>
-      <w:pPr>
-        <w:pStyle w:val="Prrafodelista"/>
-        <w:numPr>
-          <w:ilvl w:val="0"/>
-          <w:numId w:val="1"/>
-        </w:numPr>
-        <w:spacing w:line="360" w:lineRule="auto"/>
-        <w:ind w:left="1050" w:hanging="283"/>
-        <w:rPr>
-          <w:rFonts w:cs="Arial"/>
-        </w:rPr>
-      </w:pPr>
-      <w:r>
-        <w:rPr>
-          <w:rFonts w:cs="Arial"/>
-        </w:rPr>
-        <w:t>CUIT*.</w:t>
-      </w:r>
-    </w:p>
-    <w:p>
-      <w:pPr>
-        <w:pStyle w:val="Prrafodelista"/>
-        <w:numPr>
-          <w:ilvl w:val="0"/>
-          <w:numId w:val="1"/>
-        </w:numPr>
-        <w:spacing w:line="360" w:lineRule="auto"/>
-        <w:ind w:left="1050" w:hanging="283"/>
-        <w:rPr>
-          <w:rFonts w:cs="Arial"/>
-        </w:rPr>
-      </w:pPr>
-      <w:r>
-        <w:rPr>
-          <w:rFonts w:cs="Arial"/>
-        </w:rPr>
-        <w:t>Número e-expediente*.</w:t>
-      </w:r>
-    </w:p>
-    <w:p>
-      <w:pPr>
-        <w:pStyle w:val="Prrafodelista"/>
-        <w:numPr>
-          <w:ilvl w:val="0"/>
-          <w:numId w:val="1"/>
-        </w:numPr>
-        <w:spacing w:line="360" w:lineRule="auto"/>
-        <w:ind w:left="1050" w:hanging="283"/>
-        <w:rPr>
-          <w:rFonts w:cs="Arial"/>
-        </w:rPr>
-      </w:pPr>
-      <w:r>
-        <w:rPr>
-          <w:rFonts w:cs="Arial"/>
-        </w:rPr>
-        <w:t>Número de expediente</w:t>
+        <w:t>Acciones</w:t>
       </w:r>
       <w:r>
         <w:rPr>
           <w:rFonts w:cs="Arial"/>
         </w:rPr>
-        <w:t xml:space="preserve"> físico</w:t>
+        <w:t>:</w:t>
       </w:r>
+    </w:p>
+    <w:p>
+      <w:pPr>
+        <w:spacing w:line="360" w:lineRule="auto"/>
+      </w:pPr>
       <w:r>
-        <w:rPr>
-          <w:rFonts w:cs="Arial"/>
-        </w:rPr>
-        <w:t>* (0124-nnnnnn/2023)</w:t>
-      </w:r>
-    </w:p>
-    <w:p>
-      <w:pPr>
-        <w:pStyle w:val="Prrafodelista"/>
-        <w:numPr>
-          <w:ilvl w:val="0"/>
-          <w:numId w:val="1"/>
-        </w:numPr>
-        <w:spacing w:line="360" w:lineRule="auto"/>
-        <w:ind w:left="1050" w:hanging="283"/>
-        <w:rPr>
-          <w:rFonts w:cs="Arial"/>
-        </w:rPr>
-      </w:pPr>
-      <w:r>
-        <w:rPr>
-          <w:rFonts w:cs="Arial"/>
-        </w:rPr>
-        <w:t>Localidad*.</w:t>
-      </w:r>
-    </w:p>
-    <w:p>
-      <w:pPr>
-        <w:pStyle w:val="Prrafodelista"/>
-        <w:numPr>
-          <w:ilvl w:val="0"/>
-          <w:numId w:val="1"/>
-        </w:numPr>
-        <w:spacing w:line="360" w:lineRule="auto"/>
-        <w:ind w:left="1050" w:hanging="283"/>
-        <w:rPr>
-          <w:rFonts w:cs="Arial"/>
-        </w:rPr>
-      </w:pPr>
-      <w:r>
-        <w:rPr>
-          <w:rFonts w:cs="Arial"/>
-        </w:rPr>
-        <w:t>Barrio</w:t>
-      </w:r>
-    </w:p>
-    <w:p>
-      <w:pPr>
-        <w:pStyle w:val="Prrafodelista"/>
-        <w:numPr>
-          <w:ilvl w:val="0"/>
-          <w:numId w:val="1"/>
-        </w:numPr>
-        <w:spacing w:line="360" w:lineRule="auto"/>
-        <w:ind w:left="1053" w:hanging="286"/>
-        <w:rPr>
-          <w:rFonts w:cs="Arial"/>
-        </w:rPr>
-      </w:pPr>
-      <w:r>
-        <w:rPr>
-          <w:rFonts w:cs="Arial"/>
-        </w:rPr>
-        <w:t xml:space="preserve">Dirección de la entidad* </w:t>
-      </w:r>
-    </w:p>
-    <w:p>
-      <w:pPr>
-        <w:pStyle w:val="Prrafodelista"/>
-        <w:numPr>
-          <w:ilvl w:val="0"/>
-          <w:numId w:val="1"/>
-        </w:numPr>
-        <w:spacing w:line="360" w:lineRule="auto"/>
-        <w:ind w:left="1053" w:hanging="286"/>
-        <w:rPr>
-          <w:rFonts w:cs="Arial"/>
-        </w:rPr>
-      </w:pPr>
-      <w:proofErr w:type="spellStart"/>
-      <w:r>
-        <w:rPr>
-          <w:rFonts w:cs="Arial"/>
-        </w:rPr>
-        <w:t>Númeración</w:t>
-      </w:r>
-      <w:proofErr w:type="spellEnd"/>
-      <w:r>
-        <w:rPr>
-          <w:rFonts w:cs="Arial"/>
-        </w:rPr>
-        <w:t>.</w:t>
-      </w:r>
-    </w:p>
-    <w:p>
-      <w:pPr>
-        <w:pStyle w:val="Prrafodelista"/>
-        <w:numPr>
-          <w:ilvl w:val="0"/>
-          <w:numId w:val="1"/>
-        </w:numPr>
-        <w:spacing w:line="360" w:lineRule="auto"/>
-        <w:ind w:left="1050" w:hanging="283"/>
-        <w:rPr>
-          <w:rFonts w:cs="Arial"/>
-        </w:rPr>
-      </w:pPr>
-      <w:r>
-        <w:rPr>
-          <w:rFonts w:cs="Arial"/>
-        </w:rPr>
-        <w:t>CP*.</w:t>
-      </w:r>
-    </w:p>
-    <w:p>
-      <w:pPr>
-        <w:pStyle w:val="Prrafodelista"/>
-        <w:numPr>
-          <w:ilvl w:val="0"/>
-          <w:numId w:val="1"/>
-        </w:numPr>
-        <w:spacing w:line="360" w:lineRule="auto"/>
-        <w:ind w:left="1050" w:hanging="283"/>
-        <w:rPr>
-          <w:rFonts w:cs="Arial"/>
-        </w:rPr>
-      </w:pPr>
-      <w:r>
-        <w:rPr>
-          <w:rFonts w:cs="Arial"/>
-        </w:rPr>
-        <w:t>Teléfono</w:t>
-      </w:r>
-      <w:r>
-        <w:rPr>
-          <w:rFonts w:cs="Arial"/>
-        </w:rPr>
-        <w:t xml:space="preserve"> Entidad</w:t>
-      </w:r>
-      <w:r>
-        <w:rPr>
-          <w:rFonts w:cs="Arial"/>
-        </w:rPr>
-        <w:t>*.</w:t>
-      </w:r>
-    </w:p>
-    <w:p>
-      <w:pPr>
-        <w:pStyle w:val="Prrafodelista"/>
-        <w:numPr>
-          <w:ilvl w:val="0"/>
-          <w:numId w:val="1"/>
-        </w:numPr>
-        <w:spacing w:line="360" w:lineRule="auto"/>
-        <w:ind w:left="1050" w:hanging="283"/>
-        <w:rPr>
-          <w:rFonts w:cs="Arial"/>
-        </w:rPr>
-      </w:pPr>
-      <w:r>
-        <w:rPr>
-          <w:rFonts w:cs="Arial"/>
-        </w:rPr>
-        <w:t>E-mail</w:t>
-      </w:r>
-      <w:r>
-        <w:rPr>
-          <w:rFonts w:cs="Arial"/>
-        </w:rPr>
-        <w:t xml:space="preserve"> Entidad</w:t>
-      </w:r>
-      <w:r>
-        <w:rPr>
-          <w:rFonts w:cs="Arial"/>
-        </w:rPr>
-        <w:t>*.</w:t>
-      </w:r>
-    </w:p>
-    <w:p>
-      <w:pPr>
-        <w:pStyle w:val="Prrafodelista"/>
-        <w:numPr>
-          <w:ilvl w:val="0"/>
-          <w:numId w:val="1"/>
-        </w:numPr>
-        <w:spacing w:line="360" w:lineRule="auto"/>
-        <w:ind w:left="1050" w:hanging="283"/>
-        <w:rPr>
-          <w:rFonts w:cs="Arial"/>
-        </w:rPr>
-      </w:pPr>
-      <w:r>
-        <w:rPr>
-          <w:rFonts w:cs="Arial"/>
-        </w:rPr>
-        <w:t xml:space="preserve">Domicilio electrónico </w:t>
-      </w:r>
-      <w:r>
-        <w:rPr>
-          <w:rFonts w:cs="Arial"/>
-        </w:rPr>
-        <w:t>CIDI*.</w:t>
-      </w:r>
-    </w:p>
-    <w:p>
-      <w:pPr>
-        <w:pStyle w:val="Prrafodelista"/>
-        <w:numPr>
-          <w:ilvl w:val="0"/>
-          <w:numId w:val="1"/>
-        </w:numPr>
-        <w:spacing w:line="360" w:lineRule="auto"/>
-        <w:ind w:left="1050" w:hanging="283"/>
-        <w:rPr>
-          <w:rFonts w:cs="Arial"/>
-        </w:rPr>
-      </w:pPr>
-      <w:r>
-        <w:rPr>
-          <w:rFonts w:cs="Arial"/>
-        </w:rPr>
-        <w:t>Celular de contacto*.</w:t>
-      </w:r>
-    </w:p>
-    <w:p>
-      <w:pPr>
-        <w:pStyle w:val="Prrafodelista"/>
-        <w:numPr>
-          <w:ilvl w:val="0"/>
-          <w:numId w:val="1"/>
-        </w:numPr>
-        <w:spacing w:line="360" w:lineRule="auto"/>
-        <w:ind w:left="1050" w:hanging="283"/>
-        <w:rPr>
-          <w:rFonts w:cs="Arial"/>
-        </w:rPr>
-      </w:pPr>
-      <w:r>
-        <w:rPr>
-          <w:rFonts w:cs="Arial"/>
-        </w:rPr>
-        <w:t>Fecha de última constancia de vigencia.</w:t>
-      </w:r>
-    </w:p>
-    <w:p>
-      <w:pPr>
-        <w:pStyle w:val="Prrafodelista"/>
-        <w:numPr>
-          <w:ilvl w:val="0"/>
-          <w:numId w:val="1"/>
-        </w:numPr>
-        <w:spacing w:line="360" w:lineRule="auto"/>
-        <w:ind w:left="1050" w:hanging="283"/>
-        <w:rPr>
-          <w:rFonts w:cs="Arial"/>
-        </w:rPr>
-      </w:pPr>
-      <w:r>
-        <w:rPr>
-          <w:rFonts w:cs="Arial"/>
-        </w:rPr>
-        <w:t>Número de Matricula (campo alfanumérico)</w:t>
-      </w:r>
-    </w:p>
-    <w:p>
-      <w:pPr>
-        <w:pStyle w:val="Prrafodelista"/>
-        <w:numPr>
-          <w:ilvl w:val="0"/>
-          <w:numId w:val="1"/>
-        </w:numPr>
-        <w:spacing w:line="360" w:lineRule="auto"/>
-        <w:ind w:left="1050" w:hanging="283"/>
-        <w:rPr>
-          <w:rFonts w:cs="Arial"/>
-        </w:rPr>
-      </w:pPr>
-      <w:r>
-        <w:rPr>
-          <w:rFonts w:cs="Arial"/>
-        </w:rPr>
-        <w:t>Fecha de último balance*</w:t>
-      </w:r>
-    </w:p>
-    <w:p>
-      <w:pPr>
-        <w:pStyle w:val="Prrafodelista"/>
-        <w:numPr>
-          <w:ilvl w:val="0"/>
-          <w:numId w:val="1"/>
-        </w:numPr>
-        <w:spacing w:line="360" w:lineRule="auto"/>
-        <w:ind w:left="1050" w:hanging="283"/>
-        <w:rPr>
-          <w:rFonts w:cs="Arial"/>
-        </w:rPr>
-      </w:pPr>
-      <w:r>
-        <w:rPr>
-          <w:rFonts w:cs="Arial"/>
-        </w:rPr>
-        <w:t>Agenda.</w:t>
-      </w:r>
-    </w:p>
-    <w:p>
-      <w:pPr>
-        <w:spacing w:line="360" w:lineRule="auto"/>
-        <w:ind w:firstLine="0"/>
-        <w:rPr>
-          <w:rFonts w:cs="Arial"/>
-          <w:u w:val="single"/>
-        </w:rPr>
-      </w:pPr>
-      <w:r>
-        <w:rPr>
-          <w:rFonts w:cs="Arial"/>
-          <w:u w:val="single"/>
-        </w:rPr>
-        <w:t>Datos de la Autoridad de la Entidad:</w:t>
-      </w:r>
-    </w:p>
-    <w:p>
-      <w:pPr>
-        <w:spacing w:line="360" w:lineRule="auto"/>
-        <w:ind w:left="1050" w:hanging="283"/>
-        <w:rPr>
-          <w:rFonts w:cs="Arial"/>
-        </w:rPr>
-      </w:pPr>
-      <w:r>
-        <w:rPr>
-          <w:rFonts w:cs="Arial"/>
-        </w:rPr>
-        <w:t>•</w:t>
-      </w:r>
-      <w:r>
-        <w:rPr>
-          <w:rFonts w:cs="Arial"/>
-        </w:rPr>
-        <w:tab/>
-        <w:t>Nombre*.</w:t>
-      </w:r>
-    </w:p>
-    <w:p>
-      <w:pPr>
-        <w:spacing w:line="360" w:lineRule="auto"/>
-        <w:ind w:left="1050" w:hanging="283"/>
-        <w:rPr>
-          <w:rFonts w:cs="Arial"/>
-        </w:rPr>
-      </w:pPr>
-      <w:r>
-        <w:rPr>
-          <w:rFonts w:cs="Arial"/>
-        </w:rPr>
-        <w:t>•</w:t>
-      </w:r>
-      <w:r>
-        <w:rPr>
-          <w:rFonts w:cs="Arial"/>
-        </w:rPr>
         <w:tab/>
       </w:r>
       <w:r>
-        <w:rPr>
-          <w:rFonts w:cs="Arial"/>
-        </w:rPr>
-        <w:t>Apellido*.</w:t>
-      </w:r>
-    </w:p>
-    <w:p>
-      <w:pPr>
-        <w:spacing w:line="360" w:lineRule="auto"/>
-        <w:ind w:left="1050" w:hanging="283"/>
-        <w:rPr>
-          <w:rFonts w:cs="Arial"/>
-        </w:rPr>
-      </w:pPr>
-      <w:r>
-        <w:rPr>
-          <w:rFonts w:cs="Arial"/>
-        </w:rPr>
-        <w:lastRenderedPageBreak/>
-        <w:t>•</w:t>
+        <w:tab/>
       </w:r>
       <w:r>
         <w:rPr>
-          <w:rFonts w:cs="Arial"/>
-        </w:rPr>
-        <w:tab/>
-        <w:t>Cargo* (Lista desplegable).</w:t>
-      </w:r>
-    </w:p>
-    <w:p>
-      <w:pPr>
-        <w:spacing w:line="360" w:lineRule="auto"/>
-        <w:ind w:left="1050" w:hanging="283"/>
-        <w:rPr>
-          <w:rFonts w:cs="Arial"/>
-        </w:rPr>
-      </w:pPr>
-      <w:r>
-        <w:rPr>
-          <w:rFonts w:cs="Arial"/>
-        </w:rPr>
-        <w:t>•</w:t>
+          <w:noProof/>
+          <w:lang w:val="es-AR" w:eastAsia="es-AR"/>
+        </w:rPr>
+        <w:drawing>
+          <wp:inline distT="0" distB="0" distL="0" distR="0" wp14:anchorId="7F2F4184" wp14:editId="240EC1CF">
+            <wp:extent cx="213360" cy="259080"/>
+            <wp:effectExtent l="0" t="0" r="0" b="7620"/>
+            <wp:docPr id="6" name="Imagen 6"/>
+            <wp:cNvGraphicFramePr>
+              <a:graphicFrameLocks xmlns:a="http://schemas.openxmlformats.org/drawingml/2006/main" noChangeAspect="1"/>
+            </wp:cNvGraphicFramePr>
+            <a:graphic xmlns:a="http://schemas.openxmlformats.org/drawingml/2006/main">
+              <a:graphicData uri="http://schemas.openxmlformats.org/drawingml/2006/picture">
+                <pic:pic xmlns:pic="http://schemas.openxmlformats.org/drawingml/2006/picture">
+                  <pic:nvPicPr>
+                    <pic:cNvPr id="0" name="Picture 1"/>
+                    <pic:cNvPicPr>
+                      <a:picLocks noChangeAspect="1" noChangeArrowheads="1"/>
+                    </pic:cNvPicPr>
+                  </pic:nvPicPr>
+                  <pic:blipFill>
+                    <a:blip r:embed="rId9">
+                      <a:extLst>
+                        <a:ext uri="{28A0092B-C50C-407E-A947-70E740481C1C}">
+                          <a14:useLocalDpi xmlns:a14="http://schemas.microsoft.com/office/drawing/2010/main" val="0"/>
+                        </a:ext>
+                      </a:extLst>
+                    </a:blip>
+                    <a:srcRect/>
+                    <a:stretch>
+                      <a:fillRect/>
+                    </a:stretch>
+                  </pic:blipFill>
+                  <pic:spPr bwMode="auto">
+                    <a:xfrm>
+                      <a:off x="0" y="0"/>
+                      <a:ext cx="213360" cy="259080"/>
+                    </a:xfrm>
+                    <a:prstGeom prst="rect">
+                      <a:avLst/>
+                    </a:prstGeom>
+                    <a:noFill/>
+                    <a:ln>
+                      <a:noFill/>
+                    </a:ln>
+                  </pic:spPr>
+                </pic:pic>
+              </a:graphicData>
+            </a:graphic>
+          </wp:inline>
+        </w:drawing>
       </w:r>
       <w:r>
         <w:rPr>
-          <w:rFonts w:cs="Arial"/>
-        </w:rPr>
-        <w:tab/>
-        <w:t>CUIL*.</w:t>
-      </w:r>
-    </w:p>
-    <w:p>
-      <w:pPr>
-        <w:spacing w:line="360" w:lineRule="auto"/>
-        <w:ind w:left="1050" w:hanging="283"/>
-        <w:rPr>
-          <w:rFonts w:cs="Arial"/>
-        </w:rPr>
-      </w:pPr>
-      <w:r>
-        <w:rPr>
-          <w:rFonts w:cs="Arial"/>
-        </w:rPr>
-        <w:t>•</w:t>
-      </w:r>
-      <w:r>
-        <w:rPr>
-          <w:rFonts w:cs="Arial"/>
-        </w:rPr>
-        <w:tab/>
-      </w:r>
-      <w:proofErr w:type="gramStart"/>
-      <w:r>
-        <w:rPr>
-          <w:rFonts w:cs="Arial"/>
-        </w:rPr>
-        <w:t>fecha</w:t>
-      </w:r>
-      <w:proofErr w:type="gramEnd"/>
-      <w:r>
-        <w:rPr>
-          <w:rFonts w:cs="Arial"/>
-        </w:rPr>
-        <w:t xml:space="preserve"> inicio de mandato*.</w:t>
-      </w:r>
-    </w:p>
-    <w:p>
-      <w:pPr>
-        <w:spacing w:line="360" w:lineRule="auto"/>
-        <w:ind w:left="1050" w:hanging="283"/>
-        <w:rPr>
-          <w:rFonts w:cs="Arial"/>
-        </w:rPr>
-      </w:pPr>
-      <w:r>
-        <w:rPr>
-          <w:rFonts w:cs="Arial"/>
-        </w:rPr>
-        <w:t>•</w:t>
-      </w:r>
-      <w:r>
-        <w:rPr>
-          <w:rFonts w:cs="Arial"/>
-        </w:rPr>
-        <w:tab/>
-      </w:r>
-      <w:proofErr w:type="gramStart"/>
-      <w:r>
-        <w:rPr>
-          <w:rFonts w:cs="Arial"/>
-        </w:rPr>
-        <w:t>fecha</w:t>
-      </w:r>
-      <w:proofErr w:type="gramEnd"/>
-      <w:r>
-        <w:rPr>
-          <w:rFonts w:cs="Arial"/>
-        </w:rPr>
-        <w:t xml:space="preserve"> fin de mandato*.</w:t>
-      </w:r>
-    </w:p>
-    <w:p>
-      <w:pPr>
-        <w:spacing w:line="360" w:lineRule="auto"/>
-        <w:ind w:left="1050" w:hanging="283"/>
-        <w:rPr>
-          <w:rFonts w:cs="Arial"/>
-        </w:rPr>
-      </w:pPr>
-      <w:r>
-        <w:rPr>
-          <w:rFonts w:cs="Arial"/>
-        </w:rPr>
-        <w:t>•</w:t>
-      </w:r>
-      <w:r>
-        <w:rPr>
-          <w:rFonts w:cs="Arial"/>
-        </w:rPr>
-        <w:tab/>
-        <w:t>Celular de contacto.</w:t>
-      </w:r>
-    </w:p>
-    <w:p>
-      <w:pPr>
-        <w:spacing w:line="360" w:lineRule="auto"/>
-        <w:ind w:firstLine="0"/>
-        <w:rPr>
-          <w:rFonts w:cs="Arial"/>
-          <w:u w:val="single"/>
-        </w:rPr>
-      </w:pPr>
-      <w:r>
-        <w:rPr>
-          <w:rFonts w:cs="Arial"/>
-          <w:u w:val="single"/>
-        </w:rPr>
-        <w:t>Datos del apoderado de la Entidad:</w:t>
-      </w:r>
-    </w:p>
-    <w:p>
-      <w:pPr>
-        <w:spacing w:line="360" w:lineRule="auto"/>
-        <w:ind w:left="1192" w:hanging="425"/>
-        <w:rPr>
-          <w:rFonts w:cs="Arial"/>
-        </w:rPr>
-      </w:pPr>
-      <w:r>
-        <w:rPr>
-          <w:rFonts w:cs="Arial"/>
-        </w:rPr>
-        <w:t>•</w:t>
-      </w:r>
-      <w:r>
-        <w:rPr>
-          <w:rFonts w:cs="Arial"/>
-        </w:rPr>
-        <w:tab/>
-        <w:t>Nombre.</w:t>
-      </w:r>
-    </w:p>
-    <w:p>
-      <w:pPr>
-        <w:spacing w:line="360" w:lineRule="auto"/>
-        <w:ind w:left="1192" w:hanging="425"/>
-        <w:rPr>
-          <w:rFonts w:cs="Arial"/>
-        </w:rPr>
-      </w:pPr>
-      <w:r>
-        <w:rPr>
-          <w:rFonts w:cs="Arial"/>
-        </w:rPr>
-        <w:t>•</w:t>
-      </w:r>
-      <w:r>
-        <w:rPr>
-          <w:rFonts w:cs="Arial"/>
-        </w:rPr>
-        <w:tab/>
-        <w:t>Apellido.</w:t>
-      </w:r>
-    </w:p>
-    <w:p>
-      <w:pPr>
-        <w:spacing w:line="360" w:lineRule="auto"/>
-        <w:ind w:left="1192" w:hanging="425"/>
-        <w:rPr>
-          <w:rFonts w:cs="Arial"/>
-        </w:rPr>
-      </w:pPr>
-      <w:r>
-        <w:rPr>
-          <w:rFonts w:cs="Arial"/>
-        </w:rPr>
-        <w:t>•</w:t>
-      </w:r>
-      <w:r>
-        <w:rPr>
-          <w:rFonts w:cs="Arial"/>
-        </w:rPr>
-        <w:tab/>
-        <w:t>CUIL.</w:t>
-      </w:r>
-    </w:p>
-    <w:p>
-      <w:pPr>
-        <w:spacing w:line="360" w:lineRule="auto"/>
-        <w:ind w:left="1192" w:hanging="425"/>
-        <w:rPr>
-          <w:rFonts w:cs="Arial"/>
-        </w:rPr>
-      </w:pPr>
-      <w:r>
-        <w:rPr>
-          <w:rFonts w:cs="Arial"/>
-        </w:rPr>
-        <w:t>•</w:t>
-      </w:r>
-      <w:r>
-        <w:rPr>
-          <w:rFonts w:cs="Arial"/>
-        </w:rPr>
-        <w:tab/>
-        <w:t xml:space="preserve">Email. </w:t>
-      </w:r>
-    </w:p>
-    <w:p>
-      <w:pPr>
-        <w:spacing w:line="360" w:lineRule="auto"/>
-        <w:ind w:left="1192" w:hanging="425"/>
-        <w:rPr>
-          <w:rFonts w:cs="Arial"/>
-        </w:rPr>
-      </w:pPr>
-      <w:r>
-        <w:rPr>
-          <w:rFonts w:cs="Arial"/>
-        </w:rPr>
-        <w:t>•</w:t>
-      </w:r>
-      <w:r>
-        <w:rPr>
-          <w:rFonts w:cs="Arial"/>
-        </w:rPr>
-        <w:tab/>
-        <w:t xml:space="preserve">Celular de contacto. </w:t>
-      </w:r>
-    </w:p>
-    <w:p>
-      <w:pPr>
-        <w:pStyle w:val="Prrafodelista"/>
-        <w:numPr>
-          <w:ilvl w:val="0"/>
-          <w:numId w:val="7"/>
-        </w:numPr>
-        <w:spacing w:line="360" w:lineRule="auto"/>
-        <w:rPr>
-          <w:rFonts w:cs="Arial"/>
-        </w:rPr>
-      </w:pPr>
-      <w:r>
-        <w:rPr>
-          <w:rFonts w:cs="Arial"/>
+          <w:b/>
         </w:rPr>
         <w:t xml:space="preserve"> </w:t>
       </w:r>
       <w:r>
         <w:rPr>
-          <w:rFonts w:cs="Arial"/>
-        </w:rPr>
-        <w:t>Fecha fin de mandato.</w:t>
-      </w:r>
-    </w:p>
-    <w:p>
-      <w:pPr>
-        <w:spacing w:line="360" w:lineRule="auto"/>
-        <w:ind w:firstLine="0"/>
-        <w:rPr>
-          <w:rFonts w:cs="Arial"/>
-          <w:u w:val="single"/>
-        </w:rPr>
-      </w:pPr>
-      <w:r>
-        <w:rPr>
-          <w:rFonts w:cs="Arial"/>
-          <w:u w:val="single"/>
-        </w:rPr>
-        <w:t>Datos de contacto de la Entidad:</w:t>
-      </w:r>
-    </w:p>
-    <w:p>
-      <w:pPr>
-        <w:spacing w:line="360" w:lineRule="auto"/>
-        <w:ind w:left="1192" w:hanging="425"/>
-        <w:rPr>
-          <w:rFonts w:cs="Arial"/>
-        </w:rPr>
-      </w:pPr>
-      <w:r>
-        <w:rPr>
-          <w:rFonts w:cs="Arial"/>
-        </w:rPr>
-        <w:t>•</w:t>
+          <w:b/>
+        </w:rPr>
+        <w:t>Visualizar</w:t>
       </w:r>
       <w:r>
-        <w:rPr>
-          <w:rFonts w:cs="Arial"/>
-        </w:rPr>
-        <w:tab/>
-        <w:t>Nombre.</w:t>
-      </w:r>
-    </w:p>
-    <w:p>
-      <w:pPr>
-        <w:spacing w:line="360" w:lineRule="auto"/>
-        <w:ind w:left="1192" w:hanging="425"/>
-        <w:rPr>
-          <w:rFonts w:cs="Arial"/>
-        </w:rPr>
-      </w:pPr>
-      <w:r>
-        <w:rPr>
-          <w:rFonts w:cs="Arial"/>
-        </w:rPr>
-        <w:t>•</w:t>
+        <w:t xml:space="preserve"> (los datos a consultar son los mismos que se detallan en la HU-</w:t>
       </w:r>
       <w:r>
-        <w:rPr>
-          <w:rFonts w:cs="Arial"/>
-        </w:rPr>
         <w:tab/>
-        <w:t>Apellido.</w:t>
-      </w:r>
-    </w:p>
-    <w:p>
-      <w:pPr>
-        <w:pStyle w:val="Prrafodelista"/>
-        <w:numPr>
-          <w:ilvl w:val="0"/>
-          <w:numId w:val="2"/>
-        </w:numPr>
-        <w:spacing w:line="360" w:lineRule="auto"/>
-        <w:ind w:left="1192" w:hanging="425"/>
-        <w:rPr>
-          <w:rFonts w:cs="Arial"/>
-        </w:rPr>
-      </w:pPr>
-      <w:r>
-        <w:rPr>
-          <w:rFonts w:cs="Arial"/>
-        </w:rPr>
-        <w:t>Email.</w:t>
-      </w:r>
-    </w:p>
-    <w:p>
-      <w:pPr>
-        <w:spacing w:line="360" w:lineRule="auto"/>
-        <w:ind w:left="1192" w:hanging="425"/>
-        <w:rPr>
-          <w:rFonts w:cs="Arial"/>
-        </w:rPr>
-      </w:pPr>
-      <w:r>
-        <w:rPr>
-          <w:rFonts w:cs="Arial"/>
-        </w:rPr>
-        <w:t>•</w:t>
       </w:r>
       <w:r>
-        <w:rPr>
-          <w:rFonts w:cs="Arial"/>
-        </w:rPr>
         <w:tab/>
-        <w:t>Celular de contacto.</w:t>
-      </w:r>
-    </w:p>
-    <w:p>
-      <w:pPr>
-        <w:spacing w:line="360" w:lineRule="auto"/>
-        <w:ind w:left="-84" w:firstLine="0"/>
-        <w:rPr>
-          <w:rFonts w:cs="Arial"/>
-          <w:u w:val="single"/>
-        </w:rPr>
-      </w:pPr>
-      <w:r>
-        <w:rPr>
-          <w:rFonts w:cs="Arial"/>
-          <w:u w:val="single"/>
-        </w:rPr>
-        <w:t>Información bancaria:</w:t>
-      </w:r>
-    </w:p>
-    <w:p>
-      <w:pPr>
-        <w:spacing w:line="360" w:lineRule="auto"/>
-        <w:ind w:left="708" w:firstLine="0"/>
-        <w:rPr>
-          <w:rFonts w:cs="Arial"/>
-        </w:rPr>
-      </w:pPr>
-      <w:r>
-        <w:rPr>
-          <w:rFonts w:cs="Arial"/>
-        </w:rPr>
-        <w:t>•</w:t>
       </w:r>
       <w:r>
-        <w:rPr>
-          <w:rFonts w:cs="Arial"/>
-        </w:rPr>
         <w:tab/>
-        <w:t>Banco*</w:t>
-      </w:r>
-    </w:p>
-    <w:p>
-      <w:pPr>
-        <w:spacing w:line="360" w:lineRule="auto"/>
-        <w:ind w:left="708" w:firstLine="0"/>
-        <w:rPr>
-          <w:rFonts w:cs="Arial"/>
-        </w:rPr>
-      </w:pPr>
-      <w:r>
-        <w:rPr>
-          <w:rFonts w:cs="Arial"/>
-        </w:rPr>
-        <w:t>•</w:t>
       </w:r>
       <w:r>
-        <w:rPr>
-          <w:rFonts w:cs="Arial"/>
-        </w:rPr>
+        <w:t>MID-ENT-001- Registrar Entidades).</w:t>
+      </w:r>
+    </w:p>
+    <w:p>
+      <w:pPr>
+        <w:spacing w:line="360" w:lineRule="auto"/>
+        <w:rPr>
+          <w:b/>
+        </w:rPr>
+      </w:pPr>
+      <w:r>
         <w:tab/>
-        <w:t>CBU *</w:t>
-      </w:r>
-    </w:p>
-    <w:p>
-      <w:pPr>
-        <w:spacing w:line="360" w:lineRule="auto"/>
-        <w:ind w:left="708" w:firstLine="0"/>
-        <w:rPr>
-          <w:rFonts w:cs="Arial"/>
-        </w:rPr>
-      </w:pPr>
-      <w:r>
-        <w:rPr>
-          <w:rFonts w:cs="Arial"/>
-        </w:rPr>
-        <w:t>•</w:t>
       </w:r>
       <w:r>
-        <w:rPr>
-          <w:rFonts w:cs="Arial"/>
-        </w:rPr>
         <w:tab/>
-        <w:t>N</w:t>
-      </w:r>
-      <w:proofErr w:type="gramStart"/>
-      <w:r>
-        <w:rPr>
-          <w:rFonts w:cs="Arial"/>
-        </w:rPr>
-        <w:t>.º</w:t>
-      </w:r>
-      <w:proofErr w:type="gramEnd"/>
-      <w:r>
-        <w:rPr>
-          <w:rFonts w:cs="Arial"/>
-        </w:rPr>
-        <w:t xml:space="preserve"> cuenta corriente*</w:t>
-      </w:r>
-    </w:p>
-    <w:p>
-      <w:pPr>
-        <w:spacing w:line="360" w:lineRule="auto"/>
-        <w:ind w:firstLine="0"/>
-        <w:rPr>
-          <w:rFonts w:cs="Arial"/>
-        </w:rPr>
-      </w:pPr>
-      <w:r>
-        <w:rPr>
-          <w:rFonts w:cs="Arial"/>
-        </w:rPr>
-        <w:t>Una vez que el usuario con perfil autorizado ha completado los datos, realiza clic en el botón “Guardar” del sistema, para efectuar el registro correspondiente.</w:t>
-      </w:r>
-    </w:p>
-    <w:p>
-      <w:pPr>
-        <w:pStyle w:val="Prrafodelista"/>
-        <w:numPr>
-          <w:ilvl w:val="0"/>
-          <w:numId w:val="3"/>
-        </w:numPr>
-        <w:spacing w:line="360" w:lineRule="auto"/>
-        <w:rPr>
-          <w:rFonts w:cs="Arial"/>
-        </w:rPr>
-      </w:pPr>
-      <w:r>
-        <w:rPr>
-          <w:rFonts w:cs="Arial"/>
-          <w:u w:val="single"/>
-        </w:rPr>
-        <w:t>Registrar Migración</w:t>
       </w:r>
       <w:r>
         <w:rPr>
-          <w:rFonts w:cs="Arial"/>
-        </w:rPr>
-        <w:t xml:space="preserve">: </w:t>
-      </w:r>
-    </w:p>
-    <w:p>
-      <w:pPr>
-        <w:pStyle w:val="Prrafodelista"/>
-        <w:numPr>
-          <w:ilvl w:val="0"/>
-          <w:numId w:val="5"/>
-        </w:numPr>
-        <w:spacing w:line="360" w:lineRule="auto"/>
-        <w:rPr>
-          <w:rFonts w:cs="Arial"/>
-        </w:rPr>
-      </w:pPr>
-      <w:r>
-        <w:rPr>
-          <w:rFonts w:cs="Arial"/>
-        </w:rPr>
-        <w:t xml:space="preserve">Si la entidad </w:t>
+          <w:noProof/>
+          <w:lang w:val="es-AR" w:eastAsia="es-AR"/>
+        </w:rPr>
+        <w:drawing>
+          <wp:inline distT="0" distB="0" distL="0" distR="0" wp14:anchorId="0D947335" wp14:editId="743C11E6">
+            <wp:extent cx="199390" cy="205105"/>
+            <wp:effectExtent l="0" t="0" r="0" b="4445"/>
+            <wp:docPr id="7" name="Imagen 7"/>
+            <wp:cNvGraphicFramePr>
+              <a:graphicFrameLocks xmlns:a="http://schemas.openxmlformats.org/drawingml/2006/main" noChangeAspect="1"/>
+            </wp:cNvGraphicFramePr>
+            <a:graphic xmlns:a="http://schemas.openxmlformats.org/drawingml/2006/main">
+              <a:graphicData uri="http://schemas.openxmlformats.org/drawingml/2006/picture">
+                <pic:pic xmlns:pic="http://schemas.openxmlformats.org/drawingml/2006/picture">
+                  <pic:nvPicPr>
+                    <pic:cNvPr id="0" name="Picture 2"/>
+                    <pic:cNvPicPr>
+                      <a:picLocks noChangeAspect="1" noChangeArrowheads="1"/>
+                    </pic:cNvPicPr>
+                  </pic:nvPicPr>
+                  <pic:blipFill>
+                    <a:blip r:embed="rId10">
+                      <a:extLst>
+                        <a:ext uri="{28A0092B-C50C-407E-A947-70E740481C1C}">
+                          <a14:useLocalDpi xmlns:a14="http://schemas.microsoft.com/office/drawing/2010/main" val="0"/>
+                        </a:ext>
+                      </a:extLst>
+                    </a:blip>
+                    <a:srcRect/>
+                    <a:stretch>
+                      <a:fillRect/>
+                    </a:stretch>
+                  </pic:blipFill>
+                  <pic:spPr bwMode="auto">
+                    <a:xfrm>
+                      <a:off x="0" y="0"/>
+                      <a:ext cx="199390" cy="205105"/>
+                    </a:xfrm>
+                    <a:prstGeom prst="rect">
+                      <a:avLst/>
+                    </a:prstGeom>
+                    <a:noFill/>
+                    <a:ln>
+                      <a:noFill/>
+                    </a:ln>
+                  </pic:spPr>
+                </pic:pic>
+              </a:graphicData>
+            </a:graphic>
+          </wp:inline>
+        </w:drawing>
       </w:r>
       <w:r>
-        <w:rPr>
-          <w:rFonts w:cs="Arial"/>
-          <w:b/>
-          <w:bCs/>
-        </w:rPr>
-        <w:t>existe</w:t>
-      </w:r>
-      <w:r>
-        <w:rPr>
-          <w:rFonts w:cs="Arial"/>
-        </w:rPr>
-        <w:t>, el usuario con perfil autorizad</w:t>
-      </w:r>
-      <w:r>
-        <w:rPr>
-          <w:rFonts w:cs="Arial"/>
-        </w:rPr>
-        <w:t xml:space="preserve">o selecciona el tipo de entidad: </w:t>
-      </w:r>
-    </w:p>
-    <w:p>
-      <w:pPr>
-        <w:pStyle w:val="Prrafodelista"/>
-        <w:numPr>
-          <w:ilvl w:val="1"/>
-          <w:numId w:val="5"/>
-        </w:numPr>
-        <w:spacing w:line="360" w:lineRule="auto"/>
-        <w:rPr>
-          <w:rFonts w:cs="Arial"/>
-        </w:rPr>
-      </w:pPr>
-      <w:r>
-        <w:rPr>
-          <w:rFonts w:cs="Arial"/>
-        </w:rPr>
-        <w:t>Tipo entidad: 3 dígitos numéricos</w:t>
-      </w:r>
-    </w:p>
-    <w:p>
-      <w:pPr>
-        <w:pStyle w:val="Prrafodelista"/>
-        <w:numPr>
-          <w:ilvl w:val="1"/>
-          <w:numId w:val="5"/>
-        </w:numPr>
-        <w:spacing w:line="360" w:lineRule="auto"/>
-        <w:rPr>
-          <w:rFonts w:cs="Arial"/>
-        </w:rPr>
-      </w:pPr>
-      <w:r>
-        <w:rPr>
-          <w:rFonts w:cs="Arial"/>
-        </w:rPr>
-        <w:t>Tipo agrupador: 3 dígitos numéricos</w:t>
-      </w:r>
-    </w:p>
-    <w:p>
-      <w:pPr>
-        <w:pStyle w:val="Prrafodelista"/>
-        <w:numPr>
-          <w:ilvl w:val="1"/>
-          <w:numId w:val="5"/>
-        </w:numPr>
-        <w:spacing w:line="360" w:lineRule="auto"/>
-        <w:rPr>
-          <w:rFonts w:cs="Arial"/>
-        </w:rPr>
-      </w:pPr>
-      <w:r>
-        <w:rPr>
-          <w:rFonts w:cs="Arial"/>
-        </w:rPr>
-        <w:t>Código liquidador: 5 dígitos numéricos</w:t>
-      </w:r>
-    </w:p>
-    <w:p>
-      <w:pPr>
-        <w:pStyle w:val="Prrafodelista"/>
-        <w:numPr>
-          <w:ilvl w:val="1"/>
-          <w:numId w:val="5"/>
-        </w:numPr>
-        <w:spacing w:line="360" w:lineRule="auto"/>
-        <w:rPr>
-          <w:rFonts w:cs="Arial"/>
-        </w:rPr>
-      </w:pPr>
-      <w:r>
-        <w:rPr>
-          <w:rFonts w:cs="Arial"/>
-        </w:rPr>
-        <w:t>Separados por guión medio</w:t>
-      </w:r>
-    </w:p>
-    <w:p>
-      <w:pPr>
-        <w:pStyle w:val="Prrafodelista"/>
-        <w:numPr>
-          <w:ilvl w:val="0"/>
-          <w:numId w:val="5"/>
-        </w:numPr>
-        <w:spacing w:line="360" w:lineRule="auto"/>
-        <w:rPr>
-          <w:rFonts w:cs="Arial"/>
-        </w:rPr>
-      </w:pPr>
-      <w:r>
-        <w:rPr>
-          <w:rFonts w:cs="Arial"/>
-        </w:rPr>
-        <w:t xml:space="preserve">En el campo de datos “Estado” </w:t>
-      </w:r>
-      <w:r>
-        <w:rPr>
-          <w:rFonts w:cs="Arial"/>
-        </w:rPr>
-        <w:t>por defecto se visualizará el estado “habilitado”.</w:t>
-      </w:r>
-    </w:p>
-    <w:p>
-      <w:pPr>
-        <w:pStyle w:val="Prrafodelista"/>
-        <w:numPr>
-          <w:ilvl w:val="0"/>
-          <w:numId w:val="3"/>
-        </w:numPr>
-        <w:spacing w:line="360" w:lineRule="auto"/>
-        <w:rPr>
-          <w:rFonts w:cs="Arial"/>
-          <w:u w:val="single"/>
-        </w:rPr>
-      </w:pPr>
-      <w:r>
-        <w:rPr>
-          <w:rFonts w:cs="Arial"/>
-          <w:u w:val="single"/>
-        </w:rPr>
-        <w:t>Registrar alta propiamente dicha (PRD):</w:t>
-      </w:r>
-    </w:p>
-    <w:p>
-      <w:pPr>
-        <w:pStyle w:val="Prrafodelista"/>
-        <w:numPr>
-          <w:ilvl w:val="0"/>
-          <w:numId w:val="6"/>
-        </w:numPr>
-        <w:spacing w:line="360" w:lineRule="auto"/>
-        <w:ind w:left="1985"/>
-        <w:rPr>
-          <w:rFonts w:cs="Arial"/>
-        </w:rPr>
-      </w:pPr>
-      <w:r>
-        <w:rPr>
-          <w:rFonts w:cs="Arial"/>
-        </w:rPr>
-        <w:t xml:space="preserve">Si la entidad </w:t>
-      </w:r>
-      <w:r>
-        <w:rPr>
-          <w:rFonts w:cs="Arial"/>
-          <w:b/>
-          <w:bCs/>
-        </w:rPr>
-        <w:t>existe</w:t>
-      </w:r>
-      <w:r>
-        <w:rPr>
-          <w:rFonts w:cs="Arial"/>
-        </w:rPr>
-        <w:t xml:space="preserve"> no se podrá dar de alta y se visualizará el mensaje correspondiente.</w:t>
-      </w:r>
-    </w:p>
-    <w:p>
-      <w:pPr>
-        <w:pStyle w:val="Prrafodelista"/>
-        <w:numPr>
-          <w:ilvl w:val="0"/>
-          <w:numId w:val="6"/>
-        </w:numPr>
-        <w:spacing w:line="360" w:lineRule="auto"/>
-        <w:ind w:left="1985"/>
-        <w:rPr>
-          <w:rFonts w:cs="Arial"/>
-        </w:rPr>
-      </w:pPr>
-      <w:r>
-        <w:rPr>
-          <w:rFonts w:cs="Arial"/>
-        </w:rPr>
-        <w:t>Si la entidad no existe se realizarán las validaciones respectivas y se registrará en el sistema</w:t>
-      </w:r>
-      <w:r>
-        <w:rPr>
-          <w:rFonts w:cs="Arial"/>
-        </w:rPr>
-        <w:t>.</w:t>
-      </w:r>
-    </w:p>
-    <w:p>
-      <w:pPr>
-        <w:spacing w:line="360" w:lineRule="auto"/>
-        <w:ind w:firstLine="0"/>
-        <w:rPr>
-          <w:rFonts w:cs="Arial"/>
-        </w:rPr>
-      </w:pPr>
-      <w:r>
-        <w:rPr>
-          <w:rFonts w:cs="Arial"/>
-        </w:rPr>
-        <w:t>Al momento que el usuario con perfil autorizado selecciona la opción de “Guardar” se generará en forma automática y correlativa el nuevo código de la entidad en el módulo MID.</w:t>
-      </w:r>
-    </w:p>
-    <w:p>
-      <w:pPr>
-        <w:spacing w:line="360" w:lineRule="auto"/>
-        <w:ind w:firstLine="0"/>
-        <w:rPr>
-          <w:rFonts w:cs="Arial"/>
-        </w:rPr>
-      </w:pPr>
-      <w:r>
-        <w:rPr>
-          <w:rFonts w:cs="Arial"/>
-        </w:rPr>
-        <w:lastRenderedPageBreak/>
-        <w:t>El registro se guarda con la fecha actual del sistema como fecha y hora de alta.</w:t>
-      </w:r>
-    </w:p>
-    <w:p>
-      <w:pPr>
-        <w:spacing w:line="360" w:lineRule="auto"/>
-        <w:rPr>
-          <w:rFonts w:cs="Arial"/>
-        </w:rPr>
-      </w:pPr>
-    </w:p>
-    <w:p>
-      <w:pPr>
-        <w:spacing w:line="360" w:lineRule="auto"/>
-        <w:ind w:firstLine="0"/>
-        <w:rPr>
-          <w:rFonts w:cs="Arial"/>
-        </w:rPr>
-      </w:pPr>
-    </w:p>
-    <w:p>
-      <w:pPr>
-        <w:spacing w:line="360" w:lineRule="auto"/>
-        <w:ind w:firstLine="0"/>
-        <w:rPr>
-          <w:rFonts w:cs="Arial"/>
-          <w:u w:val="single"/>
-        </w:rPr>
-      </w:pPr>
-      <w:r>
-        <w:rPr>
-          <w:rFonts w:cs="Arial"/>
-          <w:u w:val="single"/>
-        </w:rPr>
-        <w:t>Anexo:</w:t>
-      </w:r>
-    </w:p>
-    <w:p>
-      <w:pPr>
-        <w:spacing w:line="360" w:lineRule="auto"/>
-        <w:ind w:firstLine="0"/>
-        <w:rPr>
-          <w:rFonts w:cs="Arial"/>
-        </w:rPr>
-      </w:pPr>
-      <w:r>
-        <w:rPr>
-          <w:rFonts w:cs="Arial"/>
-        </w:rPr>
-        <w:t>Para las próximas versiones que no exista la entidad, se considerará lo siguiente:</w:t>
-      </w:r>
-    </w:p>
-    <w:p>
-      <w:pPr>
-        <w:spacing w:line="360" w:lineRule="auto"/>
-        <w:ind w:left="360" w:firstLine="0"/>
-        <w:rPr>
-          <w:rFonts w:cs="Arial"/>
-          <w:u w:val="single"/>
-        </w:rPr>
-      </w:pPr>
-      <w:r>
-        <w:rPr>
-          <w:rFonts w:cs="Arial"/>
-          <w:u w:val="single"/>
-        </w:rPr>
-        <w:t>Información Básica:</w:t>
-      </w:r>
-    </w:p>
-    <w:p>
-      <w:pPr>
-        <w:pStyle w:val="Prrafodelista"/>
-        <w:numPr>
-          <w:ilvl w:val="0"/>
-          <w:numId w:val="3"/>
-        </w:numPr>
-        <w:spacing w:line="360" w:lineRule="auto"/>
-        <w:rPr>
-          <w:rFonts w:cs="Arial"/>
-          <w:color w:val="1F497D" w:themeColor="text2"/>
-        </w:rPr>
-      </w:pPr>
-      <w:r>
-        <w:rPr>
-          <w:rFonts w:cs="Arial"/>
-        </w:rPr>
-        <w:t xml:space="preserve">Si la entidad es nueva propiamente dicha, el sistema nuevo generará un código correlativo y también se  generará </w:t>
-      </w:r>
-      <w:r>
-        <w:rPr>
-          <w:rFonts w:cs="Arial"/>
-        </w:rPr>
-        <w:t xml:space="preserve">en </w:t>
-      </w:r>
-      <w:r>
-        <w:rPr>
-          <w:rFonts w:cs="Arial"/>
-        </w:rPr>
-        <w:t>el sistema anterior</w:t>
-      </w:r>
-      <w:proofErr w:type="gramStart"/>
-      <w:r>
-        <w:rPr>
-          <w:rFonts w:cs="Arial"/>
-        </w:rPr>
-        <w:t>?</w:t>
-      </w:r>
-      <w:proofErr w:type="gramEnd"/>
-      <w:r>
-        <w:rPr>
-          <w:rFonts w:cs="Arial"/>
-        </w:rPr>
         <w:t xml:space="preserve"> </w:t>
       </w:r>
       <w:r>
         <w:rPr>
-          <w:rFonts w:cs="Arial"/>
-        </w:rPr>
+          <w:b/>
+        </w:rPr>
+        <w:t>Editar</w:t>
+      </w:r>
+    </w:p>
+    <w:p>
+      <w:pPr>
+        <w:spacing w:line="360" w:lineRule="auto"/>
+      </w:pPr>
+      <w:r>
+        <w:tab/>
+      </w:r>
+      <w:r>
+        <w:tab/>
+      </w:r>
+      <w:r>
+        <w:rPr>
+          <w:noProof/>
+          <w:lang w:val="es-AR" w:eastAsia="es-AR"/>
+        </w:rPr>
+        <w:drawing>
+          <wp:inline distT="0" distB="0" distL="0" distR="0" wp14:anchorId="77444ABC" wp14:editId="26C12D25">
+            <wp:extent cx="170180" cy="170180"/>
+            <wp:effectExtent l="0" t="0" r="1270" b="1270"/>
+            <wp:docPr id="8" name="Imagen 8"/>
+            <wp:cNvGraphicFramePr>
+              <a:graphicFrameLocks xmlns:a="http://schemas.openxmlformats.org/drawingml/2006/main" noChangeAspect="1"/>
+            </wp:cNvGraphicFramePr>
+            <a:graphic xmlns:a="http://schemas.openxmlformats.org/drawingml/2006/main">
+              <a:graphicData uri="http://schemas.openxmlformats.org/drawingml/2006/picture">
+                <pic:pic xmlns:pic="http://schemas.openxmlformats.org/drawingml/2006/picture">
+                  <pic:nvPicPr>
+                    <pic:cNvPr id="0" name="Picture 3"/>
+                    <pic:cNvPicPr>
+                      <a:picLocks noChangeAspect="1" noChangeArrowheads="1"/>
+                    </pic:cNvPicPr>
+                  </pic:nvPicPr>
+                  <pic:blipFill>
+                    <a:blip r:embed="rId11">
+                      <a:extLst>
+                        <a:ext uri="{28A0092B-C50C-407E-A947-70E740481C1C}">
+                          <a14:useLocalDpi xmlns:a14="http://schemas.microsoft.com/office/drawing/2010/main" val="0"/>
+                        </a:ext>
+                      </a:extLst>
+                    </a:blip>
+                    <a:srcRect/>
+                    <a:stretch>
+                      <a:fillRect/>
+                    </a:stretch>
+                  </pic:blipFill>
+                  <pic:spPr bwMode="auto">
+                    <a:xfrm>
+                      <a:off x="0" y="0"/>
+                      <a:ext cx="170180" cy="170180"/>
+                    </a:xfrm>
+                    <a:prstGeom prst="rect">
+                      <a:avLst/>
+                    </a:prstGeom>
+                    <a:noFill/>
+                    <a:ln>
+                      <a:noFill/>
+                    </a:ln>
+                  </pic:spPr>
+                </pic:pic>
+              </a:graphicData>
+            </a:graphic>
+          </wp:inline>
+        </w:drawing>
+      </w:r>
+      <w:r>
         <w:t xml:space="preserve"> </w:t>
       </w:r>
       <w:r>
-        <w:rPr>
-          <w:rFonts w:cs="Arial"/>
-          <w:color w:val="1F497D" w:themeColor="text2"/>
-        </w:rPr>
-        <w:t>Se genera un código nuevo de entidad – sin asociarlo al sistema anterior para cuando se trate de entidades nuevas</w:t>
+        <w:t>Cambiar Estado (HU en confección).</w:t>
       </w:r>
-      <w:r>
-        <w:rPr>
-          <w:rFonts w:cs="Arial"/>
-          <w:color w:val="1F497D" w:themeColor="text2"/>
-        </w:rPr>
-        <w:t xml:space="preserve"> (a definir)</w:t>
-      </w:r>
-    </w:p>
-    <w:p>
-      <w:pPr>
-        <w:pStyle w:val="Prrafodelista"/>
-        <w:numPr>
-          <w:ilvl w:val="0"/>
-          <w:numId w:val="3"/>
-        </w:numPr>
-        <w:spacing w:line="360" w:lineRule="auto"/>
-        <w:rPr>
-          <w:rFonts w:cs="Arial"/>
-          <w:color w:val="1F497D" w:themeColor="text2"/>
-        </w:rPr>
-      </w:pPr>
-      <w:r>
-        <w:rPr>
-          <w:rFonts w:cs="Arial"/>
-          <w:color w:val="1F497D" w:themeColor="text2"/>
-        </w:rPr>
-        <w:t>Código de liquidación entre 4 dígitos, y lo aporta liquidación.</w:t>
-      </w:r>
-      <w:r>
-        <w:rPr>
-          <w:rFonts w:cs="Arial"/>
-          <w:color w:val="1F497D" w:themeColor="text2"/>
-        </w:rPr>
-        <w:t xml:space="preserve"> (a definir)</w:t>
-      </w:r>
-    </w:p>
-    <w:p>
-      <w:pPr>
-        <w:pStyle w:val="Prrafodelista"/>
-        <w:numPr>
-          <w:ilvl w:val="0"/>
-          <w:numId w:val="3"/>
-        </w:numPr>
-        <w:spacing w:line="360" w:lineRule="auto"/>
-        <w:rPr>
-          <w:rFonts w:cs="Arial"/>
-        </w:rPr>
-      </w:pPr>
-      <w:r>
-        <w:rPr>
-          <w:rFonts w:cs="Arial"/>
-        </w:rPr>
-        <w:t>Definir nomenclatura del código nuevo de entidad.</w:t>
-      </w:r>
-      <w:r>
-        <w:rPr>
-          <w:rFonts w:cs="Arial"/>
-          <w:color w:val="1F497D" w:themeColor="text2"/>
-        </w:rPr>
-        <w:t xml:space="preserve"> Nº de tipo de entidad </w:t>
-      </w:r>
-      <w:r>
-        <w:rPr>
-          <w:rFonts w:cs="Arial"/>
-          <w:color w:val="1F497D" w:themeColor="text2"/>
-        </w:rPr>
-        <w:t>–</w:t>
-      </w:r>
-      <w:r>
-        <w:rPr>
-          <w:rFonts w:cs="Arial"/>
-          <w:color w:val="1F497D" w:themeColor="text2"/>
-        </w:rPr>
-        <w:t xml:space="preserve"> </w:t>
-      </w:r>
-      <w:r>
-        <w:rPr>
-          <w:rFonts w:cs="Arial"/>
-          <w:color w:val="1F497D" w:themeColor="text2"/>
-        </w:rPr>
-        <w:t xml:space="preserve">Nº de entidad- </w:t>
-      </w:r>
-      <w:r>
-        <w:rPr>
-          <w:rFonts w:cs="Arial"/>
-          <w:color w:val="1F497D" w:themeColor="text2"/>
-        </w:rPr>
-        <w:t>(a confirmar)</w:t>
-      </w:r>
-    </w:p>
-    <w:p>
-      <w:pPr>
-        <w:pStyle w:val="Prrafodelista"/>
-        <w:spacing w:line="360" w:lineRule="auto"/>
-        <w:ind w:firstLine="0"/>
-        <w:rPr>
-          <w:rFonts w:cs="Arial"/>
-          <w:color w:val="1F497D" w:themeColor="text2"/>
-        </w:rPr>
-      </w:pPr>
-      <w:r>
-        <w:rPr>
-          <w:rFonts w:cs="Arial"/>
-          <w:color w:val="1F497D" w:themeColor="text2"/>
-        </w:rPr>
-        <w:t xml:space="preserve">Tipo de entidad justicia/ </w:t>
-      </w:r>
-      <w:proofErr w:type="spellStart"/>
-      <w:r>
-        <w:rPr>
-          <w:rFonts w:cs="Arial"/>
-          <w:color w:val="1F497D" w:themeColor="text2"/>
-        </w:rPr>
-        <w:t>Cba</w:t>
-      </w:r>
-      <w:proofErr w:type="spellEnd"/>
-      <w:r>
-        <w:rPr>
-          <w:rFonts w:cs="Arial"/>
-          <w:color w:val="1F497D" w:themeColor="text2"/>
-        </w:rPr>
-        <w:t xml:space="preserve">, nación y otras jurisdicciones </w:t>
-      </w:r>
-    </w:p>
-    <w:p>
-      <w:pPr>
-        <w:pStyle w:val="Prrafodelista"/>
-        <w:spacing w:line="360" w:lineRule="auto"/>
-        <w:ind w:firstLine="0"/>
-        <w:rPr>
-          <w:rFonts w:cs="Arial"/>
-        </w:rPr>
-      </w:pPr>
-      <w:r>
-        <w:rPr>
-          <w:rFonts w:cs="Arial"/>
-          <w:color w:val="1F497D" w:themeColor="text2"/>
-        </w:rPr>
-        <w:t xml:space="preserve">Ejemplo 006-00400 </w:t>
-      </w:r>
-      <w:r>
-        <w:rPr>
-          <w:rFonts w:cs="Arial"/>
-          <w:color w:val="1F497D" w:themeColor="text2"/>
-        </w:rPr>
-        <w:sym w:font="Wingdings" w:char="F0E0"/>
-      </w:r>
-      <w:r>
-        <w:rPr>
-          <w:rFonts w:cs="Arial"/>
-          <w:color w:val="1F497D" w:themeColor="text2"/>
-        </w:rPr>
-        <w:t xml:space="preserve"> a confirmar</w:t>
-      </w:r>
-    </w:p>
-    <w:p>
-      <w:pPr>
-        <w:pStyle w:val="Prrafodelista"/>
-        <w:numPr>
-          <w:ilvl w:val="0"/>
-          <w:numId w:val="3"/>
-        </w:numPr>
-        <w:spacing w:line="360" w:lineRule="auto"/>
-        <w:rPr>
-          <w:rFonts w:cs="Arial"/>
-        </w:rPr>
-      </w:pPr>
-      <w:proofErr w:type="spellStart"/>
-      <w:r>
-        <w:rPr>
-          <w:rFonts w:cs="Arial"/>
-        </w:rPr>
-        <w:t>Info</w:t>
-      </w:r>
-      <w:proofErr w:type="spellEnd"/>
-      <w:r>
-        <w:rPr>
-          <w:rFonts w:cs="Arial"/>
-        </w:rPr>
-        <w:t xml:space="preserve"> bancaria, a que se refiere con niveles</w:t>
-      </w:r>
-      <w:proofErr w:type="gramStart"/>
-      <w:r>
-        <w:rPr>
-          <w:rFonts w:cs="Arial"/>
-        </w:rPr>
-        <w:t>?</w:t>
-      </w:r>
-      <w:proofErr w:type="gramEnd"/>
-      <w:r>
-        <w:rPr>
-          <w:rFonts w:cs="Arial"/>
-        </w:rPr>
-        <w:t xml:space="preserve"> Gustavo Revenga?</w:t>
-      </w:r>
-      <w:r>
-        <w:rPr>
-          <w:rFonts w:cs="Arial"/>
-        </w:rPr>
-        <w:t xml:space="preserve">- </w:t>
-      </w:r>
-      <w:r>
-        <w:rPr>
-          <w:rFonts w:cs="Arial"/>
-          <w:color w:val="1F497D" w:themeColor="text2"/>
-        </w:rPr>
-        <w:t>se refiere al</w:t>
-      </w:r>
-      <w:r>
-        <w:rPr>
-          <w:rFonts w:cs="Arial"/>
-          <w:color w:val="1F497D" w:themeColor="text2"/>
-        </w:rPr>
-        <w:t xml:space="preserve"> rol para la edición del n</w:t>
-      </w:r>
-      <w:r>
-        <w:rPr>
-          <w:rFonts w:cs="Arial"/>
-          <w:color w:val="1F497D" w:themeColor="text2"/>
-        </w:rPr>
-        <w:t>ú</w:t>
-      </w:r>
-      <w:r>
-        <w:rPr>
-          <w:rFonts w:cs="Arial"/>
-          <w:color w:val="1F497D" w:themeColor="text2"/>
-        </w:rPr>
-        <w:t>mero de CBU</w:t>
-      </w:r>
-    </w:p>
-    <w:p>
-      <w:pPr>
-        <w:pStyle w:val="Prrafodelista"/>
-        <w:numPr>
-          <w:ilvl w:val="0"/>
-          <w:numId w:val="3"/>
-        </w:numPr>
-        <w:spacing w:line="360" w:lineRule="auto"/>
-        <w:ind w:left="360"/>
-        <w:rPr>
-          <w:rFonts w:cs="Arial"/>
-          <w:color w:val="1F497D" w:themeColor="text2"/>
-        </w:rPr>
-      </w:pPr>
-      <w:r>
-        <w:rPr>
-          <w:rFonts w:cs="Arial"/>
-        </w:rPr>
-        <w:t>Consultar mail punto 10.</w:t>
-      </w:r>
-      <w:r>
-        <w:rPr>
-          <w:rFonts w:cs="Arial"/>
-        </w:rPr>
-        <w:t xml:space="preserve"> </w:t>
-      </w:r>
-      <w:r>
-        <w:rPr>
-          <w:rFonts w:cs="Arial"/>
-        </w:rPr>
-        <w:t xml:space="preserve">Alertas: </w:t>
-      </w:r>
-      <w:r>
-        <w:rPr>
-          <w:rFonts w:cs="Arial"/>
-          <w:color w:val="1F497D" w:themeColor="text2"/>
-        </w:rPr>
-        <w:t>cuando pasa un año seis meses de la fecha de ultimo balance y el vencimiento de la autoridad</w:t>
-      </w:r>
-      <w:r>
-        <w:rPr>
-          <w:rFonts w:cs="Arial"/>
-          <w:color w:val="1F497D" w:themeColor="text2"/>
-        </w:rPr>
-        <w:t xml:space="preserve"> </w:t>
-      </w:r>
-    </w:p>
-    <w:p>
-      <w:pPr>
-        <w:pStyle w:val="Prrafodelista"/>
-        <w:numPr>
-          <w:ilvl w:val="0"/>
-          <w:numId w:val="3"/>
-        </w:numPr>
-        <w:spacing w:line="360" w:lineRule="auto"/>
-        <w:ind w:left="360"/>
-        <w:rPr>
-          <w:rFonts w:cs="Arial"/>
-          <w:color w:val="1F497D" w:themeColor="text2"/>
-        </w:rPr>
-      </w:pPr>
-      <w:r>
-        <w:rPr>
-          <w:rFonts w:cs="Arial"/>
-        </w:rPr>
-        <w:t>Cual es la utilidad de la agenda</w:t>
-      </w:r>
-      <w:proofErr w:type="gramStart"/>
-      <w:r>
-        <w:rPr>
-          <w:rFonts w:cs="Arial"/>
-        </w:rPr>
-        <w:t>?</w:t>
-      </w:r>
-      <w:proofErr w:type="gramEnd"/>
-      <w:r>
-        <w:rPr>
-          <w:rFonts w:cs="Arial"/>
-        </w:rPr>
-        <w:t xml:space="preserve"> </w:t>
-      </w:r>
-      <w:r>
-        <w:rPr>
-          <w:rFonts w:cs="Arial"/>
-          <w:color w:val="1F497D" w:themeColor="text2"/>
-        </w:rPr>
-        <w:t xml:space="preserve">Calendario y posibilidad de observación- </w:t>
-      </w:r>
-      <w:r>
-        <w:rPr>
-          <w:rFonts w:cs="Arial"/>
-          <w:color w:val="1F497D" w:themeColor="text2"/>
-        </w:rPr>
-        <w:t>agendando lo que se notificó a las entidades con ale</w:t>
-      </w:r>
-      <w:r>
-        <w:rPr>
-          <w:rFonts w:cs="Arial"/>
-          <w:color w:val="1F497D" w:themeColor="text2"/>
-        </w:rPr>
-        <w:t>r</w:t>
-      </w:r>
-      <w:r>
-        <w:rPr>
-          <w:rFonts w:cs="Arial"/>
-          <w:color w:val="1F497D" w:themeColor="text2"/>
-        </w:rPr>
-        <w:t>tas por vencimiento.</w:t>
-      </w:r>
-      <w:r>
-        <w:rPr>
-          <w:rFonts w:cs="Arial"/>
-          <w:color w:val="1F497D" w:themeColor="text2"/>
-        </w:rPr>
-        <w:t xml:space="preserve"> </w:t>
-      </w:r>
-      <w:r>
-        <w:rPr>
-          <w:rFonts w:cs="Arial"/>
-          <w:color w:val="1F497D" w:themeColor="text2"/>
-        </w:rPr>
-        <w:t xml:space="preserve"> </w:t>
-      </w:r>
-    </w:p>
-    <w:p>
-      <w:pPr>
-        <w:spacing w:line="360" w:lineRule="auto"/>
-        <w:ind w:left="360" w:firstLine="0"/>
-        <w:rPr>
-          <w:rFonts w:cs="Arial"/>
-          <w:color w:val="1F497D" w:themeColor="text2"/>
-        </w:rPr>
-      </w:pPr>
-      <w:r>
-        <w:rPr>
-          <w:rFonts w:cs="Arial"/>
-          <w:color w:val="1F497D" w:themeColor="text2"/>
-        </w:rPr>
-        <w:t xml:space="preserve">Debe contar un año para Tipo de Actualización: INAES – IPJ - Superintendencia Salud   y 100 años para </w:t>
-      </w:r>
-      <w:proofErr w:type="spellStart"/>
-      <w:r>
-        <w:rPr>
-          <w:rFonts w:cs="Arial"/>
-          <w:color w:val="1F497D" w:themeColor="text2"/>
-        </w:rPr>
-        <w:t>Min.Trabajo</w:t>
-      </w:r>
-      <w:proofErr w:type="spellEnd"/>
-      <w:r>
-        <w:rPr>
-          <w:rFonts w:cs="Arial"/>
-          <w:color w:val="1F497D" w:themeColor="text2"/>
-        </w:rPr>
-        <w:t>. Cuando esta vencida actualización debe mostrar cartel que indique esto y en agenda mostrar que esta vencida matrícula (no traba operaciones – solo muestra)</w:t>
-      </w:r>
-      <w:r>
-        <w:rPr>
-          <w:rFonts w:cs="Arial"/>
-          <w:color w:val="1F497D" w:themeColor="text2"/>
-        </w:rPr>
-        <w:t xml:space="preserve">. </w:t>
-      </w:r>
-      <w:r>
-        <w:rPr>
-          <w:rFonts w:cs="Arial"/>
-          <w:color w:val="1F497D" w:themeColor="text2"/>
-        </w:rPr>
-        <w:t>Entonces agenda muestra dos estados</w:t>
-      </w:r>
-      <w:r>
-        <w:rPr>
-          <w:rFonts w:cs="Arial"/>
-          <w:color w:val="1F497D" w:themeColor="text2"/>
-        </w:rPr>
-        <w:t xml:space="preserve">: </w:t>
-      </w:r>
-      <w:r>
-        <w:rPr>
-          <w:rFonts w:cs="Arial"/>
-          <w:color w:val="1F497D" w:themeColor="text2"/>
-        </w:rPr>
-        <w:t>Actualización vigente</w:t>
-      </w:r>
-      <w:r>
-        <w:rPr>
-          <w:rFonts w:cs="Arial"/>
-          <w:color w:val="1F497D" w:themeColor="text2"/>
-        </w:rPr>
-        <w:t xml:space="preserve">, </w:t>
-      </w:r>
-      <w:r>
-        <w:rPr>
-          <w:rFonts w:cs="Arial"/>
-          <w:color w:val="1F497D" w:themeColor="text2"/>
-        </w:rPr>
-        <w:t>Actualización vencida en letra roja</w:t>
-      </w:r>
-      <w:r>
-        <w:rPr>
-          <w:rFonts w:cs="Arial"/>
-          <w:color w:val="1F497D" w:themeColor="text2"/>
-        </w:rPr>
-        <w:t xml:space="preserve">. </w:t>
-      </w:r>
-      <w:r>
-        <w:rPr>
-          <w:rFonts w:ascii="Arial" w:hAnsi="Arial" w:cs="Arial"/>
-          <w:color w:val="1F497D" w:themeColor="text2"/>
-        </w:rPr>
-        <w:t>→</w:t>
-      </w:r>
-      <w:r>
-        <w:rPr>
-          <w:rFonts w:cs="Arial"/>
-          <w:color w:val="1F497D" w:themeColor="text2"/>
-        </w:rPr>
-        <w:t xml:space="preserve"> ALERTAS</w:t>
-      </w:r>
-    </w:p>
-    <w:p>
-      <w:pPr>
-        <w:pStyle w:val="Prrafodelista"/>
-        <w:numPr>
-          <w:ilvl w:val="0"/>
-          <w:numId w:val="3"/>
-        </w:numPr>
-        <w:spacing w:line="360" w:lineRule="auto"/>
-        <w:rPr>
-          <w:rFonts w:cs="Arial"/>
-        </w:rPr>
-      </w:pPr>
-      <w:r>
-        <w:rPr>
-          <w:rFonts w:cs="Arial"/>
-        </w:rPr>
-        <w:t xml:space="preserve">Tener en cuenta fecha de vencimiento de contrato/convenio con la entidad para su validación por </w:t>
-      </w:r>
-      <w:r>
-        <w:rPr>
-          <w:rFonts w:cs="Arial"/>
-        </w:rPr>
-        <w:t>sistema. Alerta.</w:t>
-      </w:r>
-    </w:p>
-    <w:p>
-      <w:pPr>
-        <w:pStyle w:val="Prrafodelista"/>
-        <w:numPr>
-          <w:ilvl w:val="0"/>
-          <w:numId w:val="3"/>
-        </w:numPr>
-        <w:spacing w:line="360" w:lineRule="auto"/>
-        <w:rPr>
-          <w:rFonts w:cs="Arial"/>
-        </w:rPr>
-      </w:pPr>
-      <w:r>
-        <w:rPr>
-          <w:rFonts w:cs="Arial"/>
-        </w:rPr>
-        <w:t>Definir el procedimiento de validación de datos desde CIDI. (Validar con desarrollo)</w:t>
-      </w:r>
-    </w:p>
-    <w:p>
-      <w:pPr>
-        <w:pStyle w:val="Prrafodelista"/>
-        <w:numPr>
-          <w:ilvl w:val="0"/>
-          <w:numId w:val="3"/>
-        </w:numPr>
-        <w:spacing w:line="360" w:lineRule="auto"/>
-        <w:rPr>
-          <w:rFonts w:cs="Arial"/>
-        </w:rPr>
-      </w:pPr>
-      <w:r>
-        <w:rPr>
-          <w:rFonts w:cs="Arial"/>
-        </w:rPr>
-        <w:t>Revisar tema perfiles/roles (entidad)</w:t>
-      </w:r>
-    </w:p>
-    <w:p>
-      <w:pPr>
-        <w:pStyle w:val="Prrafodelista"/>
-        <w:numPr>
-          <w:ilvl w:val="0"/>
-          <w:numId w:val="3"/>
-        </w:numPr>
-        <w:spacing w:line="360" w:lineRule="auto"/>
-        <w:rPr>
-          <w:rFonts w:cs="Arial"/>
-        </w:rPr>
-      </w:pPr>
-      <w:r>
-        <w:rPr>
-          <w:rFonts w:cs="Arial"/>
-        </w:rPr>
-        <w:t>Se deberá identificar las altas correspondientes a la migración con las altas propiamente dicha</w:t>
-      </w:r>
-      <w:proofErr w:type="gramStart"/>
-      <w:r>
-        <w:rPr>
-          <w:rFonts w:cs="Arial"/>
-        </w:rPr>
-        <w:t>?</w:t>
-      </w:r>
-      <w:proofErr w:type="gramEnd"/>
-      <w:r>
-        <w:rPr>
-          <w:rFonts w:cs="Arial"/>
-        </w:rPr>
-        <w:t xml:space="preserve"> </w:t>
-      </w:r>
-      <w:r>
-        <w:rPr>
-          <w:rFonts w:cs="Arial"/>
-          <w:color w:val="1F497D" w:themeColor="text2"/>
-        </w:rPr>
-        <w:t>No aplica.</w:t>
-      </w:r>
-    </w:p>
-    <w:p>
-      <w:pPr>
-        <w:pStyle w:val="Prrafodelista"/>
-        <w:numPr>
-          <w:ilvl w:val="0"/>
-          <w:numId w:val="3"/>
-        </w:numPr>
-        <w:spacing w:line="360" w:lineRule="auto"/>
-        <w:rPr>
-          <w:rFonts w:cs="Arial"/>
-          <w:color w:val="1F497D" w:themeColor="text2"/>
-        </w:rPr>
-      </w:pPr>
-    </w:p>
-    <w:p/>
-    <w:p/>
-    <w:p/>
-    <w:p/>
-    <w:p/>
-    <w:p/>
-    <w:p/>
-    <w:p/>
-    <w:p/>
-    <w:p/>
+    </w:p>
+    <w:p>
+      <w:pPr>
+        <w:spacing w:line="360" w:lineRule="auto"/>
+      </w:pPr>
+    </w:p>
+    <w:p>
+      <w:pPr>
+        <w:spacing w:line="360" w:lineRule="auto"/>
+      </w:pPr>
+    </w:p>
+    <w:p>
+      <w:pPr>
+        <w:spacing w:line="360" w:lineRule="auto"/>
+      </w:pPr>
+    </w:p>
+    <w:p>
+      <w:pPr>
+        <w:spacing w:line="360" w:lineRule="auto"/>
+      </w:pPr>
+    </w:p>
+    <w:p>
+      <w:bookmarkStart w:id="0" w:name="_GoBack"/>
+      <w:bookmarkEnd w:id="0"/>
+    </w:p>
     <w:p/>
     <w:tbl>
       <w:tblPr>
@@ -2471,7 +801,31 @@
                 <w:color w:val="202124"/>
                 <w:shd w:val="clear" w:color="auto" w:fill="FFFFFF"/>
               </w:rPr>
-              <w:t>Para registrar una entidad se necesitará el código correspondiente</w:t>
+              <w:t xml:space="preserve">Para </w:t>
+            </w:r>
+            <w:r>
+              <w:rPr>
+                <w:rFonts w:ascii="Arial" w:hAnsi="Arial" w:cs="Arial"/>
+                <w:color w:val="202124"/>
+                <w:shd w:val="clear" w:color="auto" w:fill="FFFFFF"/>
+              </w:rPr>
+              <w:t xml:space="preserve">consultar </w:t>
+            </w:r>
+            <w:r>
+              <w:rPr>
+                <w:rFonts w:ascii="Arial" w:hAnsi="Arial" w:cs="Arial"/>
+                <w:color w:val="202124"/>
+                <w:shd w:val="clear" w:color="auto" w:fill="FFFFFF"/>
+              </w:rPr>
+              <w:t xml:space="preserve">una entidad se necesitará el código </w:t>
+            </w:r>
+            <w:r>
+              <w:rPr>
+                <w:rFonts w:ascii="Arial" w:hAnsi="Arial" w:cs="Arial"/>
+                <w:color w:val="202124"/>
+                <w:shd w:val="clear" w:color="auto" w:fill="FFFFFF"/>
+              </w:rPr>
+              <w:t>o nombre de la entidad. (Obligatorio).</w:t>
             </w:r>
           </w:p>
         </w:tc>
@@ -2507,696 +861,6 @@
                 <w:shd w:val="clear" w:color="auto" w:fill="FFFFFF"/>
               </w:rPr>
             </w:pPr>
-            <w:r>
-              <w:rPr>
-                <w:rFonts w:ascii="Arial" w:hAnsi="Arial" w:cs="Arial"/>
-                <w:color w:val="202124"/>
-                <w:shd w:val="clear" w:color="auto" w:fill="FFFFFF"/>
-              </w:rPr>
-              <w:t>El CUIT ingresado debe corresponderse con el ingresado en CIDI.</w:t>
-            </w:r>
-          </w:p>
-        </w:tc>
-      </w:tr>
-      <w:tr>
-        <w:trPr>
-          <w:cantSplit/>
-          <w:trHeight w:val="187"/>
-          <w:jc w:val="center"/>
-        </w:trPr>
-        <w:tc>
-          <w:tcPr>
-            <w:tcW w:w="9065" w:type="dxa"/>
-            <w:tcBorders>
-              <w:top w:val="double" w:sz="4" w:space="0" w:color="808080"/>
-              <w:left w:val="double" w:sz="4" w:space="0" w:color="808080"/>
-              <w:bottom w:val="double" w:sz="4" w:space="0" w:color="808080"/>
-              <w:right w:val="double" w:sz="4" w:space="0" w:color="808080"/>
-            </w:tcBorders>
-          </w:tcPr>
-          <w:p>
-            <w:pPr>
-              <w:pStyle w:val="Prrafodelista"/>
-              <w:numPr>
-                <w:ilvl w:val="0"/>
-                <w:numId w:val="4"/>
-              </w:numPr>
-              <w:spacing w:line="360" w:lineRule="auto"/>
-              <w:ind w:left="424" w:hanging="283"/>
-              <w:rPr>
-                <w:rFonts w:ascii="Arial" w:hAnsi="Arial" w:cs="Arial"/>
-                <w:color w:val="202124"/>
-                <w:shd w:val="clear" w:color="auto" w:fill="FFFFFF"/>
-              </w:rPr>
-            </w:pPr>
-            <w:r>
-              <w:rPr>
-                <w:rFonts w:cs="Arial"/>
-              </w:rPr>
-              <w:t xml:space="preserve">El </w:t>
-            </w:r>
-            <w:proofErr w:type="gramStart"/>
-            <w:r>
-              <w:rPr>
-                <w:rFonts w:cs="Arial"/>
-              </w:rPr>
-              <w:t xml:space="preserve">sistema valida que el CUIT ingresado exista y sea el mismo que está registrado </w:t>
-            </w:r>
-            <w:proofErr w:type="gramEnd"/>
-            <w:r>
-              <w:rPr>
-                <w:rFonts w:cs="Arial"/>
-              </w:rPr>
-              <w:t xml:space="preserve"> en el sistema anterior. Si no existe muestra mensaje de validación, que el código CUIT ingresado no existe.</w:t>
-            </w:r>
-          </w:p>
-        </w:tc>
-      </w:tr>
-      <w:tr>
-        <w:trPr>
-          <w:cantSplit/>
-          <w:trHeight w:val="187"/>
-          <w:jc w:val="center"/>
-        </w:trPr>
-        <w:tc>
-          <w:tcPr>
-            <w:tcW w:w="9065" w:type="dxa"/>
-            <w:tcBorders>
-              <w:top w:val="double" w:sz="4" w:space="0" w:color="808080"/>
-              <w:left w:val="double" w:sz="4" w:space="0" w:color="808080"/>
-              <w:bottom w:val="double" w:sz="4" w:space="0" w:color="808080"/>
-              <w:right w:val="double" w:sz="4" w:space="0" w:color="808080"/>
-            </w:tcBorders>
-          </w:tcPr>
-          <w:p>
-            <w:pPr>
-              <w:pStyle w:val="Prrafodelista"/>
-              <w:numPr>
-                <w:ilvl w:val="0"/>
-                <w:numId w:val="4"/>
-              </w:numPr>
-              <w:spacing w:line="360" w:lineRule="auto"/>
-              <w:ind w:left="424" w:hanging="283"/>
-              <w:rPr>
-                <w:rFonts w:cs="Arial"/>
-              </w:rPr>
-            </w:pPr>
-            <w:r>
-              <w:rPr>
-                <w:rFonts w:cs="Arial"/>
-              </w:rPr>
-              <w:t xml:space="preserve">El código agrupador liquidación </w:t>
-            </w:r>
-            <w:r>
-              <w:rPr>
-                <w:rFonts w:cs="Arial"/>
-              </w:rPr>
-              <w:t xml:space="preserve">debe ser igual al generado </w:t>
-            </w:r>
-            <w:proofErr w:type="spellStart"/>
-            <w:r>
-              <w:rPr>
-                <w:rFonts w:cs="Arial"/>
-              </w:rPr>
-              <w:t>CPLcod</w:t>
-            </w:r>
-            <w:proofErr w:type="spellEnd"/>
-            <w:r>
-              <w:rPr>
-                <w:rFonts w:cs="Arial"/>
-              </w:rPr>
-              <w:t>.</w:t>
-            </w:r>
-          </w:p>
-        </w:tc>
-      </w:tr>
-      <w:tr>
-        <w:trPr>
-          <w:cantSplit/>
-          <w:trHeight w:val="187"/>
-          <w:jc w:val="center"/>
-        </w:trPr>
-        <w:tc>
-          <w:tcPr>
-            <w:tcW w:w="9065" w:type="dxa"/>
-            <w:tcBorders>
-              <w:top w:val="double" w:sz="4" w:space="0" w:color="808080"/>
-              <w:left w:val="double" w:sz="4" w:space="0" w:color="808080"/>
-              <w:bottom w:val="double" w:sz="4" w:space="0" w:color="808080"/>
-              <w:right w:val="double" w:sz="4" w:space="0" w:color="808080"/>
-            </w:tcBorders>
-          </w:tcPr>
-          <w:p>
-            <w:pPr>
-              <w:pStyle w:val="Prrafodelista"/>
-              <w:numPr>
-                <w:ilvl w:val="0"/>
-                <w:numId w:val="4"/>
-              </w:numPr>
-              <w:spacing w:line="360" w:lineRule="auto"/>
-              <w:ind w:left="424" w:hanging="283"/>
-              <w:rPr>
-                <w:rFonts w:cs="Arial"/>
-              </w:rPr>
-            </w:pPr>
-            <w:r>
-              <w:rPr>
-                <w:rFonts w:cs="Arial"/>
-              </w:rPr>
-              <w:t>El número de expediente debe comenzar con 0124.</w:t>
-            </w:r>
-          </w:p>
-        </w:tc>
-      </w:tr>
-      <w:tr>
-        <w:trPr>
-          <w:cantSplit/>
-          <w:trHeight w:val="187"/>
-          <w:jc w:val="center"/>
-        </w:trPr>
-        <w:tc>
-          <w:tcPr>
-            <w:tcW w:w="9065" w:type="dxa"/>
-            <w:tcBorders>
-              <w:top w:val="double" w:sz="4" w:space="0" w:color="808080"/>
-              <w:left w:val="double" w:sz="4" w:space="0" w:color="808080"/>
-              <w:bottom w:val="double" w:sz="4" w:space="0" w:color="808080"/>
-              <w:right w:val="double" w:sz="4" w:space="0" w:color="808080"/>
-            </w:tcBorders>
-          </w:tcPr>
-          <w:p>
-            <w:pPr>
-              <w:pStyle w:val="Prrafodelista"/>
-              <w:numPr>
-                <w:ilvl w:val="0"/>
-                <w:numId w:val="4"/>
-              </w:numPr>
-              <w:spacing w:line="360" w:lineRule="auto"/>
-              <w:ind w:left="424" w:hanging="283"/>
-              <w:rPr>
-                <w:rFonts w:cs="Arial"/>
-              </w:rPr>
-            </w:pPr>
-            <w:r>
-              <w:rPr>
-                <w:rFonts w:cs="Arial"/>
-              </w:rPr>
-              <w:t>El número de e-expediente debe comenzar con 0124.</w:t>
-            </w:r>
-          </w:p>
-        </w:tc>
-      </w:tr>
-      <w:tr>
-        <w:trPr>
-          <w:cantSplit/>
-          <w:trHeight w:val="187"/>
-          <w:jc w:val="center"/>
-        </w:trPr>
-        <w:tc>
-          <w:tcPr>
-            <w:tcW w:w="9065" w:type="dxa"/>
-            <w:tcBorders>
-              <w:top w:val="double" w:sz="4" w:space="0" w:color="808080"/>
-              <w:left w:val="double" w:sz="4" w:space="0" w:color="808080"/>
-              <w:bottom w:val="double" w:sz="4" w:space="0" w:color="808080"/>
-              <w:right w:val="double" w:sz="4" w:space="0" w:color="808080"/>
-            </w:tcBorders>
-          </w:tcPr>
-          <w:p>
-            <w:pPr>
-              <w:pStyle w:val="Prrafodelista"/>
-              <w:numPr>
-                <w:ilvl w:val="0"/>
-                <w:numId w:val="4"/>
-              </w:numPr>
-              <w:spacing w:line="360" w:lineRule="auto"/>
-              <w:ind w:left="424" w:hanging="283"/>
-              <w:rPr>
-                <w:rFonts w:cs="Arial"/>
-              </w:rPr>
-            </w:pPr>
-            <w:r>
-              <w:rPr>
-                <w:rFonts w:cs="Arial"/>
-              </w:rPr>
-              <w:t xml:space="preserve">Fecha de última </w:t>
-            </w:r>
-            <w:r>
-              <w:rPr>
-                <w:rFonts w:cs="Arial"/>
-                <w:highlight w:val="yellow"/>
-              </w:rPr>
-              <w:t>constancia de vigencia o estado de situación</w:t>
-            </w:r>
-            <w:r>
-              <w:rPr>
-                <w:rFonts w:cs="Arial"/>
-              </w:rPr>
-              <w:t xml:space="preserve"> debe ser anterior a la fecha de registración de la entidad.</w:t>
-            </w:r>
-            <w:r>
-              <w:rPr>
-                <w:rFonts w:cs="Arial"/>
-              </w:rPr>
-              <w:t xml:space="preserve"> P</w:t>
-            </w:r>
-            <w:r>
-              <w:rPr>
-                <w:rFonts w:cs="Arial"/>
-              </w:rPr>
-              <w:t>ara mutuales</w:t>
-            </w:r>
-            <w:r>
-              <w:rPr>
-                <w:rFonts w:cs="Arial"/>
-              </w:rPr>
-              <w:t xml:space="preserve"> </w:t>
-            </w:r>
-            <w:r>
-              <w:rPr>
-                <w:rFonts w:cs="Arial"/>
-              </w:rPr>
-              <w:t>y centro de jubilados</w:t>
-            </w:r>
-            <w:r>
-              <w:rPr>
-                <w:rFonts w:cs="Arial"/>
-              </w:rPr>
-              <w:t xml:space="preserve"> validar que al </w:t>
-            </w:r>
-            <w:r>
-              <w:rPr>
-                <w:rFonts w:cs="Arial"/>
-              </w:rPr>
-              <w:t xml:space="preserve"> transcurridos los 12 meses deberá notificar su vencimiento al operador y vía mail punto 10.</w:t>
-            </w:r>
-            <w:r>
-              <w:rPr>
-                <w:rFonts w:cs="Arial"/>
-              </w:rPr>
-              <w:t xml:space="preserve"> </w:t>
-            </w:r>
-            <w:r>
-              <w:rPr>
-                <w:rFonts w:cs="Arial"/>
-                <w:highlight w:val="yellow"/>
-              </w:rPr>
-              <w:t>Alerta</w:t>
-            </w:r>
-            <w:proofErr w:type="gramStart"/>
-            <w:r>
-              <w:rPr>
-                <w:rFonts w:cs="Arial"/>
-                <w:highlight w:val="yellow"/>
-              </w:rPr>
-              <w:t>?</w:t>
-            </w:r>
-            <w:proofErr w:type="gramEnd"/>
-          </w:p>
-        </w:tc>
-      </w:tr>
-      <w:tr>
-        <w:trPr>
-          <w:cantSplit/>
-          <w:trHeight w:val="187"/>
-          <w:jc w:val="center"/>
-        </w:trPr>
-        <w:tc>
-          <w:tcPr>
-            <w:tcW w:w="9065" w:type="dxa"/>
-            <w:tcBorders>
-              <w:top w:val="double" w:sz="4" w:space="0" w:color="808080"/>
-              <w:left w:val="double" w:sz="4" w:space="0" w:color="808080"/>
-              <w:bottom w:val="double" w:sz="4" w:space="0" w:color="808080"/>
-              <w:right w:val="double" w:sz="4" w:space="0" w:color="808080"/>
-            </w:tcBorders>
-          </w:tcPr>
-          <w:p>
-            <w:pPr>
-              <w:pStyle w:val="Prrafodelista"/>
-              <w:numPr>
-                <w:ilvl w:val="0"/>
-                <w:numId w:val="4"/>
-              </w:numPr>
-              <w:spacing w:line="360" w:lineRule="auto"/>
-              <w:ind w:left="424" w:hanging="283"/>
-              <w:rPr>
-                <w:rFonts w:cs="Arial"/>
-              </w:rPr>
-            </w:pPr>
-            <w:r>
-              <w:rPr>
-                <w:rFonts w:cs="Arial"/>
-              </w:rPr>
-              <w:t>Fecha de último Balance debe ser inferior a la fecha de registración de la entidad.</w:t>
-            </w:r>
-          </w:p>
-        </w:tc>
-      </w:tr>
-      <w:tr>
-        <w:trPr>
-          <w:cantSplit/>
-          <w:trHeight w:val="187"/>
-          <w:jc w:val="center"/>
-        </w:trPr>
-        <w:tc>
-          <w:tcPr>
-            <w:tcW w:w="9065" w:type="dxa"/>
-            <w:tcBorders>
-              <w:top w:val="double" w:sz="4" w:space="0" w:color="808080"/>
-              <w:left w:val="double" w:sz="4" w:space="0" w:color="808080"/>
-              <w:bottom w:val="double" w:sz="4" w:space="0" w:color="808080"/>
-              <w:right w:val="double" w:sz="4" w:space="0" w:color="808080"/>
-            </w:tcBorders>
-          </w:tcPr>
-          <w:p>
-            <w:pPr>
-              <w:pStyle w:val="Prrafodelista"/>
-              <w:numPr>
-                <w:ilvl w:val="0"/>
-                <w:numId w:val="4"/>
-              </w:numPr>
-              <w:spacing w:line="360" w:lineRule="auto"/>
-              <w:ind w:left="424" w:hanging="283"/>
-              <w:rPr>
-                <w:rFonts w:cs="Arial"/>
-              </w:rPr>
-            </w:pPr>
-            <w:r>
-              <w:rPr>
-                <w:rFonts w:cs="Arial"/>
-              </w:rPr>
-              <w:t xml:space="preserve">El número de cuenta corriente debe ser validado con el número de </w:t>
-            </w:r>
-            <w:r>
-              <w:rPr>
-                <w:rFonts w:cs="Arial"/>
-                <w:highlight w:val="yellow"/>
-              </w:rPr>
-              <w:t>CBU.</w:t>
-            </w:r>
-          </w:p>
-        </w:tc>
-      </w:tr>
-      <w:tr>
-        <w:trPr>
-          <w:cantSplit/>
-          <w:trHeight w:val="187"/>
-          <w:jc w:val="center"/>
-        </w:trPr>
-        <w:tc>
-          <w:tcPr>
-            <w:tcW w:w="9065" w:type="dxa"/>
-            <w:tcBorders>
-              <w:top w:val="double" w:sz="4" w:space="0" w:color="808080"/>
-              <w:left w:val="double" w:sz="4" w:space="0" w:color="808080"/>
-              <w:bottom w:val="double" w:sz="4" w:space="0" w:color="808080"/>
-              <w:right w:val="double" w:sz="4" w:space="0" w:color="808080"/>
-            </w:tcBorders>
-          </w:tcPr>
-          <w:p>
-            <w:pPr>
-              <w:pStyle w:val="Prrafodelista"/>
-              <w:numPr>
-                <w:ilvl w:val="0"/>
-                <w:numId w:val="4"/>
-              </w:numPr>
-              <w:spacing w:line="360" w:lineRule="auto"/>
-              <w:ind w:left="424" w:hanging="283"/>
-              <w:rPr>
-                <w:rFonts w:cs="Arial"/>
-              </w:rPr>
-            </w:pPr>
-            <w:r>
-              <w:rPr>
-                <w:rFonts w:cs="Arial"/>
-              </w:rPr>
-              <w:t>El campo dirección debe permitir ingresar texto y número.</w:t>
-            </w:r>
-          </w:p>
-        </w:tc>
-      </w:tr>
-      <w:tr>
-        <w:trPr>
-          <w:cantSplit/>
-          <w:trHeight w:val="187"/>
-          <w:jc w:val="center"/>
-        </w:trPr>
-        <w:tc>
-          <w:tcPr>
-            <w:tcW w:w="9065" w:type="dxa"/>
-            <w:tcBorders>
-              <w:top w:val="double" w:sz="4" w:space="0" w:color="808080"/>
-              <w:left w:val="double" w:sz="4" w:space="0" w:color="808080"/>
-              <w:bottom w:val="double" w:sz="4" w:space="0" w:color="808080"/>
-              <w:right w:val="double" w:sz="4" w:space="0" w:color="808080"/>
-            </w:tcBorders>
-          </w:tcPr>
-          <w:p>
-            <w:pPr>
-              <w:pStyle w:val="Prrafodelista"/>
-              <w:numPr>
-                <w:ilvl w:val="0"/>
-                <w:numId w:val="4"/>
-              </w:numPr>
-              <w:spacing w:line="360" w:lineRule="auto"/>
-              <w:ind w:left="424" w:hanging="283"/>
-              <w:rPr>
-                <w:rFonts w:cs="Arial"/>
-              </w:rPr>
-            </w:pPr>
-            <w:r>
-              <w:rPr>
-                <w:rFonts w:cs="Arial"/>
-              </w:rPr>
-              <w:t>El campo teléfono debe permitir el ingreso de característica, número e interno.</w:t>
-            </w:r>
-          </w:p>
-        </w:tc>
-      </w:tr>
-      <w:tr>
-        <w:trPr>
-          <w:cantSplit/>
-          <w:trHeight w:val="187"/>
-          <w:jc w:val="center"/>
-        </w:trPr>
-        <w:tc>
-          <w:tcPr>
-            <w:tcW w:w="9065" w:type="dxa"/>
-            <w:tcBorders>
-              <w:top w:val="double" w:sz="4" w:space="0" w:color="808080"/>
-              <w:left w:val="double" w:sz="4" w:space="0" w:color="808080"/>
-              <w:bottom w:val="double" w:sz="4" w:space="0" w:color="808080"/>
-              <w:right w:val="double" w:sz="4" w:space="0" w:color="808080"/>
-            </w:tcBorders>
-          </w:tcPr>
-          <w:p>
-            <w:pPr>
-              <w:pStyle w:val="Prrafodelista"/>
-              <w:numPr>
-                <w:ilvl w:val="0"/>
-                <w:numId w:val="4"/>
-              </w:numPr>
-              <w:spacing w:line="360" w:lineRule="auto"/>
-              <w:ind w:left="424" w:hanging="283"/>
-              <w:rPr>
-                <w:rFonts w:cs="Arial"/>
-              </w:rPr>
-            </w:pPr>
-            <w:r>
-              <w:rPr>
-                <w:rFonts w:cs="Arial"/>
-              </w:rPr>
-              <w:t>El campo fecha fin de mandato debe validar y notificar</w:t>
-            </w:r>
-            <w:r>
-              <w:rPr>
-                <w:rFonts w:cs="Arial"/>
-              </w:rPr>
-              <w:t xml:space="preserve"> su vencimiento al operador y vía mail punto 10.</w:t>
-            </w:r>
-          </w:p>
-        </w:tc>
-      </w:tr>
-      <w:tr>
-        <w:trPr>
-          <w:cantSplit/>
-          <w:trHeight w:val="187"/>
-          <w:jc w:val="center"/>
-        </w:trPr>
-        <w:tc>
-          <w:tcPr>
-            <w:tcW w:w="9065" w:type="dxa"/>
-            <w:tcBorders>
-              <w:top w:val="double" w:sz="4" w:space="0" w:color="808080"/>
-              <w:left w:val="double" w:sz="4" w:space="0" w:color="808080"/>
-              <w:bottom w:val="double" w:sz="4" w:space="0" w:color="808080"/>
-              <w:right w:val="double" w:sz="4" w:space="0" w:color="808080"/>
-            </w:tcBorders>
-          </w:tcPr>
-          <w:p>
-            <w:pPr>
-              <w:pStyle w:val="Prrafodelista"/>
-              <w:numPr>
-                <w:ilvl w:val="0"/>
-                <w:numId w:val="4"/>
-              </w:numPr>
-              <w:spacing w:line="360" w:lineRule="auto"/>
-              <w:ind w:left="424" w:hanging="283"/>
-              <w:rPr>
-                <w:rFonts w:cs="Arial"/>
-              </w:rPr>
-            </w:pPr>
-            <w:r>
-              <w:rPr>
-                <w:rFonts w:cs="Arial"/>
-              </w:rPr>
-              <w:t>Se deben ingresar todos los datos obligatorios para poder dar de alta la entidad de lo contrario el sistema muestra un mensaje solicitando que complete los campos obligatorios resaltando los datos faltantes.</w:t>
-            </w:r>
-          </w:p>
-        </w:tc>
-      </w:tr>
-      <w:tr>
-        <w:trPr>
-          <w:cantSplit/>
-          <w:trHeight w:val="187"/>
-          <w:jc w:val="center"/>
-        </w:trPr>
-        <w:tc>
-          <w:tcPr>
-            <w:tcW w:w="9065" w:type="dxa"/>
-            <w:tcBorders>
-              <w:top w:val="double" w:sz="4" w:space="0" w:color="808080"/>
-              <w:left w:val="double" w:sz="4" w:space="0" w:color="808080"/>
-              <w:bottom w:val="double" w:sz="4" w:space="0" w:color="808080"/>
-              <w:right w:val="double" w:sz="4" w:space="0" w:color="808080"/>
-            </w:tcBorders>
-          </w:tcPr>
-          <w:p>
-            <w:pPr>
-              <w:pStyle w:val="PlantillaCar"/>
-              <w:numPr>
-                <w:ilvl w:val="0"/>
-                <w:numId w:val="4"/>
-              </w:numPr>
-              <w:spacing w:line="360" w:lineRule="auto"/>
-              <w:ind w:left="477"/>
-              <w:rPr>
-                <w:rFonts w:ascii="Trebuchet MS" w:hAnsi="Trebuchet MS" w:cs="Arial"/>
-              </w:rPr>
-            </w:pPr>
-            <w:r>
-              <w:rPr>
-                <w:rFonts w:ascii="Trebuchet MS" w:hAnsi="Trebuchet MS" w:cs="Arial"/>
-              </w:rPr>
-              <w:t xml:space="preserve">El campo </w:t>
-            </w:r>
-            <w:r>
-              <w:rPr>
-                <w:rFonts w:ascii="Trebuchet MS" w:hAnsi="Trebuchet MS" w:cs="Arial"/>
-              </w:rPr>
-              <w:t xml:space="preserve">Fecha de último Balance </w:t>
-            </w:r>
-            <w:r>
-              <w:rPr>
-                <w:rFonts w:ascii="Trebuchet MS" w:hAnsi="Trebuchet MS" w:cs="Arial"/>
-              </w:rPr>
-              <w:t xml:space="preserve">debe </w:t>
-            </w:r>
-            <w:r>
-              <w:rPr>
-                <w:rFonts w:ascii="Trebuchet MS" w:hAnsi="Trebuchet MS" w:cs="Arial"/>
-              </w:rPr>
-              <w:t xml:space="preserve">validar </w:t>
-            </w:r>
-            <w:r>
-              <w:rPr>
-                <w:rFonts w:ascii="Trebuchet MS" w:hAnsi="Trebuchet MS" w:cs="Arial"/>
-              </w:rPr>
-              <w:t>que t</w:t>
-            </w:r>
-            <w:r>
-              <w:rPr>
-                <w:rFonts w:ascii="Trebuchet MS" w:hAnsi="Trebuchet MS" w:cs="Arial"/>
-              </w:rPr>
-              <w:t>ranscurridos los 18 meses deberá notificar su vencimiento al operador y vía mail punto 10.</w:t>
-            </w:r>
-          </w:p>
-        </w:tc>
-      </w:tr>
-      <w:tr>
-        <w:trPr>
-          <w:cantSplit/>
-          <w:trHeight w:val="187"/>
-          <w:jc w:val="center"/>
-        </w:trPr>
-        <w:tc>
-          <w:tcPr>
-            <w:tcW w:w="9065" w:type="dxa"/>
-            <w:tcBorders>
-              <w:top w:val="double" w:sz="4" w:space="0" w:color="808080"/>
-              <w:left w:val="double" w:sz="4" w:space="0" w:color="808080"/>
-              <w:bottom w:val="double" w:sz="4" w:space="0" w:color="808080"/>
-              <w:right w:val="double" w:sz="4" w:space="0" w:color="808080"/>
-            </w:tcBorders>
-          </w:tcPr>
-          <w:p>
-            <w:pPr>
-              <w:pStyle w:val="PlantillaCar"/>
-              <w:numPr>
-                <w:ilvl w:val="0"/>
-                <w:numId w:val="4"/>
-              </w:numPr>
-              <w:spacing w:line="360" w:lineRule="auto"/>
-              <w:ind w:left="477"/>
-              <w:rPr>
-                <w:rFonts w:ascii="Trebuchet MS" w:hAnsi="Trebuchet MS" w:cs="Arial"/>
-              </w:rPr>
-            </w:pPr>
-            <w:r>
-              <w:rPr>
-                <w:rFonts w:ascii="Trebuchet MS" w:hAnsi="Trebuchet MS" w:cs="Arial"/>
-              </w:rPr>
-              <w:t>La fecha de fin de mandato debe ser superior a la fecha inicio de mandato.</w:t>
-            </w:r>
-          </w:p>
-        </w:tc>
-      </w:tr>
-      <w:tr>
-        <w:trPr>
-          <w:cantSplit/>
-          <w:trHeight w:val="187"/>
-          <w:jc w:val="center"/>
-        </w:trPr>
-        <w:tc>
-          <w:tcPr>
-            <w:tcW w:w="9065" w:type="dxa"/>
-            <w:tcBorders>
-              <w:top w:val="double" w:sz="4" w:space="0" w:color="808080"/>
-              <w:left w:val="double" w:sz="4" w:space="0" w:color="808080"/>
-              <w:bottom w:val="double" w:sz="4" w:space="0" w:color="808080"/>
-              <w:right w:val="double" w:sz="4" w:space="0" w:color="808080"/>
-            </w:tcBorders>
-          </w:tcPr>
-          <w:p>
-            <w:pPr>
-              <w:pStyle w:val="PlantillaCar"/>
-              <w:numPr>
-                <w:ilvl w:val="0"/>
-                <w:numId w:val="4"/>
-              </w:numPr>
-              <w:spacing w:line="360" w:lineRule="auto"/>
-              <w:ind w:left="477"/>
-              <w:rPr>
-                <w:rFonts w:ascii="Trebuchet MS" w:hAnsi="Trebuchet MS" w:cs="Arial"/>
-              </w:rPr>
-            </w:pPr>
-            <w:r>
-              <w:rPr>
-                <w:rFonts w:cs="Arial"/>
-              </w:rPr>
-              <w:t>N° Cuenta Corriente: Validar que el N° de Cuenta Corriente esté embebido en el N° de CBU.</w:t>
-            </w:r>
           </w:p>
         </w:tc>
       </w:tr>
@@ -3215,9 +879,9 @@
           <w:u w:val="single"/>
         </w:rPr>
       </w:pPr>
-      <w:bookmarkStart w:id="0" w:name="_Toc321571133"/>
-    </w:p>
-    <w:bookmarkEnd w:id="0"/>
+      <w:bookmarkStart w:id="1" w:name="_Toc321571133"/>
+    </w:p>
+    <w:bookmarkEnd w:id="1"/>
     <w:p>
       <w:pPr>
         <w:spacing w:line="360" w:lineRule="auto"/>
@@ -3270,70 +934,6 @@
           <w:noProof/>
           <w:lang w:val="es-AR" w:eastAsia="es-AR"/>
           <w14:ligatures w14:val="standardContextual"/>
-        </w:rPr>
-      </w:pPr>
-    </w:p>
-    <w:p>
-      <w:pPr>
-        <w:spacing w:line="360" w:lineRule="auto"/>
-        <w:ind w:firstLine="0"/>
-        <w:rPr>
-          <w:noProof/>
-          <w:lang w:val="es-AR" w:eastAsia="es-AR"/>
-          <w14:ligatures w14:val="standardContextual"/>
-        </w:rPr>
-      </w:pPr>
-    </w:p>
-    <w:p>
-      <w:pPr>
-        <w:spacing w:line="360" w:lineRule="auto"/>
-        <w:ind w:firstLine="0"/>
-        <w:rPr>
-          <w:noProof/>
-          <w:lang w:val="es-AR" w:eastAsia="es-AR"/>
-          <w14:ligatures w14:val="standardContextual"/>
-        </w:rPr>
-      </w:pPr>
-    </w:p>
-    <w:p>
-      <w:pPr>
-        <w:spacing w:line="360" w:lineRule="auto"/>
-        <w:ind w:firstLine="0"/>
-        <w:rPr>
-          <w:noProof/>
-          <w:lang w:val="es-AR" w:eastAsia="es-AR"/>
-          <w14:ligatures w14:val="standardContextual"/>
-        </w:rPr>
-      </w:pPr>
-    </w:p>
-    <w:p>
-      <w:pPr>
-        <w:spacing w:line="360" w:lineRule="auto"/>
-        <w:ind w:firstLine="0"/>
-        <w:rPr>
-          <w:noProof/>
-          <w:lang w:val="es-AR" w:eastAsia="es-AR"/>
-          <w14:ligatures w14:val="standardContextual"/>
-        </w:rPr>
-      </w:pPr>
-    </w:p>
-    <w:p>
-      <w:pPr>
-        <w:spacing w:line="360" w:lineRule="auto"/>
-        <w:ind w:firstLine="0"/>
-        <w:rPr>
-          <w:noProof/>
-          <w:lang w:val="es-AR" w:eastAsia="es-AR"/>
-        </w:rPr>
-      </w:pPr>
-    </w:p>
-    <w:p>
-      <w:pPr>
-        <w:spacing w:line="360" w:lineRule="auto"/>
-        <w:ind w:firstLine="0"/>
-        <w:rPr>
-          <w:noProof/>
-          <w:lang w:val="es-AR" w:eastAsia="es-AR"/>
         </w:rPr>
       </w:pPr>
     </w:p>
@@ -3393,16 +993,26 @@
           <w:lang w:val="es-AR" w:eastAsia="es-AR"/>
         </w:rPr>
       </w:pPr>
+    </w:p>
+    <w:p>
+      <w:pPr>
+        <w:spacing w:line="360" w:lineRule="auto"/>
+        <w:ind w:firstLine="0"/>
+        <w:rPr>
+          <w:noProof/>
+          <w:lang w:val="es-AR" w:eastAsia="es-AR"/>
+        </w:rPr>
+      </w:pPr>
       <w:r>
         <w:rPr>
           <w:noProof/>
           <w:lang w:val="es-AR" w:eastAsia="es-AR"/>
         </w:rPr>
         <w:drawing>
-          <wp:inline distT="0" distB="0" distL="0" distR="0" wp14:anchorId="31E411C1" wp14:editId="00655397">
-            <wp:extent cx="5398770" cy="4953000"/>
-            <wp:effectExtent l="19050" t="19050" r="11430" b="19050"/>
-            <wp:docPr id="6" name="Imagen 6"/>
+          <wp:inline distT="0" distB="0" distL="0" distR="0" wp14:anchorId="31EB361C" wp14:editId="21399552">
+            <wp:extent cx="5379720" cy="5158740"/>
+            <wp:effectExtent l="19050" t="19050" r="11430" b="22860"/>
+            <wp:docPr id="1" name="Imagen 1"/>
             <wp:cNvGraphicFramePr>
               <a:graphicFrameLocks xmlns:a="http://schemas.openxmlformats.org/drawingml/2006/main" noChangeAspect="1"/>
             </wp:cNvGraphicFramePr>
@@ -3416,7 +1026,7 @@
                     </pic:cNvPicPr>
                   </pic:nvPicPr>
                   <pic:blipFill>
-                    <a:blip r:embed="rId8">
+                    <a:blip r:embed="rId12">
                       <a:extLst>
                         <a:ext uri="{28A0092B-C50C-407E-A947-70E740481C1C}">
                           <a14:useLocalDpi xmlns:a14="http://schemas.microsoft.com/office/drawing/2010/main" val="0"/>
@@ -3431,7 +1041,7 @@
                   <pic:spPr bwMode="auto">
                     <a:xfrm>
                       <a:off x="0" y="0"/>
-                      <a:ext cx="5398770" cy="4953000"/>
+                      <a:ext cx="5379720" cy="5158740"/>
                     </a:xfrm>
                     <a:prstGeom prst="rect">
                       <a:avLst/>
@@ -3439,9 +1049,8 @@
                     <a:noFill/>
                     <a:ln>
                       <a:solidFill>
-                        <a:schemeClr val="accent1">
-                          <a:lumMod val="40000"/>
-                          <a:lumOff val="60000"/>
+                        <a:schemeClr val="bg1">
+                          <a:lumMod val="50000"/>
                         </a:schemeClr>
                       </a:solidFill>
                     </a:ln>
@@ -3552,47 +1161,12 @@
           <w:lang w:val="es-AR" w:eastAsia="es-AR"/>
         </w:rPr>
       </w:pPr>
-    </w:p>
-    <w:p>
-      <w:pPr>
-        <w:spacing w:line="360" w:lineRule="auto"/>
-        <w:ind w:firstLine="0"/>
-        <w:rPr>
-          <w:b/>
+      <w:r>
+        <w:rPr>
           <w:noProof/>
-          <w:sz w:val="28"/>
-          <w:szCs w:val="28"/>
-          <w:u w:val="single"/>
-          <w:lang w:val="es-AR" w:eastAsia="es-AR"/>
-        </w:rPr>
-      </w:pPr>
-      <w:r>
-        <w:rPr>
-          <w:b/>
-          <w:noProof/>
-          <w:sz w:val="28"/>
-          <w:szCs w:val="28"/>
-          <w:u w:val="single"/>
           <w:lang w:val="es-AR" w:eastAsia="es-AR"/>
         </w:rPr>
         <w:lastRenderedPageBreak/>
-        <w:t>Alta de Entidad:</w:t>
-      </w:r>
-    </w:p>
-    <w:p>
-      <w:pPr>
-        <w:spacing w:line="360" w:lineRule="auto"/>
-        <w:ind w:firstLine="0"/>
-        <w:rPr>
-          <w:noProof/>
-          <w:lang w:val="es-AR" w:eastAsia="es-AR"/>
-        </w:rPr>
-      </w:pPr>
-      <w:r>
-        <w:rPr>
-          <w:noProof/>
-          <w:lang w:val="es-AR" w:eastAsia="es-AR"/>
-        </w:rPr>
         <w:drawing>
           <wp:inline distT="0" distB="0" distL="0" distR="0" wp14:anchorId="40199D41" wp14:editId="631D0FC5">
             <wp:extent cx="5398770" cy="5433695"/>
@@ -3611,7 +1185,7 @@
                     </pic:cNvPicPr>
                   </pic:nvPicPr>
                   <pic:blipFill>
-                    <a:blip r:embed="rId9">
+                    <a:blip r:embed="rId13">
                       <a:extLst>
                         <a:ext uri="{28A0092B-C50C-407E-A947-70E740481C1C}">
                           <a14:useLocalDpi xmlns:a14="http://schemas.microsoft.com/office/drawing/2010/main" val="0"/>
@@ -3840,7 +1414,7 @@
                     </pic:cNvPicPr>
                   </pic:nvPicPr>
                   <pic:blipFill>
-                    <a:blip r:embed="rId10">
+                    <a:blip r:embed="rId14">
                       <a:extLst>
                         <a:ext uri="{28A0092B-C50C-407E-A947-70E740481C1C}">
                           <a14:useLocalDpi xmlns:a14="http://schemas.microsoft.com/office/drawing/2010/main" val="0"/>
@@ -3919,7 +1493,7 @@
                     </pic:cNvPicPr>
                   </pic:nvPicPr>
                   <pic:blipFill>
-                    <a:blip r:embed="rId11">
+                    <a:blip r:embed="rId15">
                       <a:extLst>
                         <a:ext uri="{28A0092B-C50C-407E-A947-70E740481C1C}">
                           <a14:useLocalDpi xmlns:a14="http://schemas.microsoft.com/office/drawing/2010/main" val="0"/>
@@ -4078,7 +1652,7 @@
                     </pic:cNvPicPr>
                   </pic:nvPicPr>
                   <pic:blipFill>
-                    <a:blip r:embed="rId12">
+                    <a:blip r:embed="rId16">
                       <a:extLst>
                         <a:ext uri="{28A0092B-C50C-407E-A947-70E740481C1C}">
                           <a14:useLocalDpi xmlns:a14="http://schemas.microsoft.com/office/drawing/2010/main" val="0"/>
@@ -4157,7 +1731,7 @@
                     </pic:cNvPicPr>
                   </pic:nvPicPr>
                   <pic:blipFill>
-                    <a:blip r:embed="rId13">
+                    <a:blip r:embed="rId17">
                       <a:extLst>
                         <a:ext uri="{28A0092B-C50C-407E-A947-70E740481C1C}">
                           <a14:useLocalDpi xmlns:a14="http://schemas.microsoft.com/office/drawing/2010/main" val="0"/>
@@ -5595,7 +3169,7 @@
           <w:u w:val="single"/>
         </w:rPr>
       </w:pPr>
-      <w:bookmarkStart w:id="1" w:name="_Toc321571134"/>
+      <w:bookmarkStart w:id="2" w:name="_Toc321571134"/>
       <w:r>
         <w:rPr>
           <w:b/>
@@ -5606,7 +3180,7 @@
         </w:rPr>
         <w:t>DATOS</w:t>
       </w:r>
-      <w:bookmarkEnd w:id="1"/>
+      <w:bookmarkEnd w:id="2"/>
       <w:r>
         <w:rPr>
           <w:b/>
@@ -6237,7 +3811,7 @@
                     </pic:cNvPicPr>
                   </pic:nvPicPr>
                   <pic:blipFill>
-                    <a:blip r:embed="rId14">
+                    <a:blip r:embed="rId18">
                       <a:extLst>
                         <a:ext uri="{28A0092B-C50C-407E-A947-70E740481C1C}">
                           <a14:useLocalDpi xmlns:a14="http://schemas.microsoft.com/office/drawing/2010/main" val="0"/>
@@ -6484,7 +4058,7 @@
       <w:tr>
         <w:tc>
           <w:tcPr>
-            <w:tcW w:w="959" w:type="dxa"/>
+            <w:tcW w:w="957" w:type="dxa"/>
           </w:tcPr>
           <w:p>
             <w:pPr>
@@ -6505,7 +4079,7 @@
         </w:tc>
         <w:tc>
           <w:tcPr>
-            <w:tcW w:w="1276" w:type="dxa"/>
+            <w:tcW w:w="1275" w:type="dxa"/>
           </w:tcPr>
           <w:p>
             <w:pPr>
@@ -6525,7 +4099,7 @@
         </w:tc>
         <w:tc>
           <w:tcPr>
-            <w:tcW w:w="4394" w:type="dxa"/>
+            <w:tcW w:w="4008" w:type="dxa"/>
           </w:tcPr>
           <w:p>
             <w:pPr>
@@ -6545,7 +4119,7 @@
         </w:tc>
         <w:tc>
           <w:tcPr>
-            <w:tcW w:w="2693" w:type="dxa"/>
+            <w:tcW w:w="2480" w:type="dxa"/>
           </w:tcPr>
           <w:p>
             <w:pPr>
@@ -6567,7 +4141,7 @@
       <w:tr>
         <w:tc>
           <w:tcPr>
-            <w:tcW w:w="959" w:type="dxa"/>
+            <w:tcW w:w="957" w:type="dxa"/>
           </w:tcPr>
           <w:p>
             <w:pPr>
@@ -6581,7 +4155,7 @@
         </w:tc>
         <w:tc>
           <w:tcPr>
-            <w:tcW w:w="1276" w:type="dxa"/>
+            <w:tcW w:w="1275" w:type="dxa"/>
           </w:tcPr>
           <w:p>
             <w:pPr>
@@ -6589,28 +4163,35 @@
               <w:ind w:firstLine="0"/>
             </w:pPr>
             <w:r>
-              <w:t>22/03/2023</w:t>
+              <w:t>18/04/2023</w:t>
             </w:r>
           </w:p>
         </w:tc>
         <w:tc>
           <w:tcPr>
-            <w:tcW w:w="4394" w:type="dxa"/>
+            <w:tcW w:w="4008" w:type="dxa"/>
           </w:tcPr>
           <w:p>
             <w:pPr>
               <w:spacing w:line="360" w:lineRule="auto"/>
               <w:ind w:firstLine="0"/>
-              <w:jc w:val="left"/>
             </w:pPr>
             <w:r>
-              <w:t>Creación del documento</w:t>
+              <w:t xml:space="preserve">Actualización de prototipo, datos y descripción </w:t>
             </w:r>
-          </w:p>
-        </w:tc>
-        <w:tc>
-          <w:tcPr>
-            <w:tcW w:w="2693" w:type="dxa"/>
+            <w:proofErr w:type="spellStart"/>
+            <w:r>
+              <w:t>hu</w:t>
+            </w:r>
+            <w:proofErr w:type="spellEnd"/>
+            <w:r>
+              <w:t>.</w:t>
+            </w:r>
+          </w:p>
+        </w:tc>
+        <w:tc>
+          <w:tcPr>
+            <w:tcW w:w="2480" w:type="dxa"/>
           </w:tcPr>
           <w:p>
             <w:pPr>
@@ -6637,108 +4218,6 @@
               <w:jc w:val="left"/>
             </w:pPr>
             <w:r>
-              <w:t>Santiago Ferreyra.</w:t>
-            </w:r>
-          </w:p>
-          <w:p>
-            <w:pPr>
-              <w:spacing w:line="276" w:lineRule="auto"/>
-              <w:ind w:firstLine="0"/>
-              <w:jc w:val="left"/>
-            </w:pPr>
-            <w:r>
-              <w:t>Laura Torres.</w:t>
-            </w:r>
-          </w:p>
-          <w:p>
-            <w:pPr>
-              <w:spacing w:line="276" w:lineRule="auto"/>
-              <w:ind w:firstLine="0"/>
-              <w:jc w:val="left"/>
-            </w:pPr>
-          </w:p>
-        </w:tc>
-      </w:tr>
-      <w:tr>
-        <w:tc>
-          <w:tcPr>
-            <w:tcW w:w="959" w:type="dxa"/>
-          </w:tcPr>
-          <w:p>
-            <w:pPr>
-              <w:spacing w:line="360" w:lineRule="auto"/>
-              <w:ind w:firstLine="0"/>
-            </w:pPr>
-            <w:r>
-              <w:t>1.1</w:t>
-            </w:r>
-          </w:p>
-        </w:tc>
-        <w:tc>
-          <w:tcPr>
-            <w:tcW w:w="1276" w:type="dxa"/>
-          </w:tcPr>
-          <w:p>
-            <w:pPr>
-              <w:spacing w:line="360" w:lineRule="auto"/>
-              <w:ind w:firstLine="0"/>
-            </w:pPr>
-            <w:r>
-              <w:t>18/04/2023</w:t>
-            </w:r>
-          </w:p>
-        </w:tc>
-        <w:tc>
-          <w:tcPr>
-            <w:tcW w:w="4394" w:type="dxa"/>
-          </w:tcPr>
-          <w:p>
-            <w:pPr>
-              <w:spacing w:line="360" w:lineRule="auto"/>
-              <w:ind w:firstLine="0"/>
-            </w:pPr>
-            <w:r>
-              <w:t xml:space="preserve">Actualización de prototipo, datos y descripción </w:t>
-            </w:r>
-            <w:proofErr w:type="spellStart"/>
-            <w:r>
-              <w:t>hu</w:t>
-            </w:r>
-            <w:proofErr w:type="spellEnd"/>
-            <w:r>
-              <w:t>.</w:t>
-            </w:r>
-          </w:p>
-        </w:tc>
-        <w:tc>
-          <w:tcPr>
-            <w:tcW w:w="2693" w:type="dxa"/>
-          </w:tcPr>
-          <w:p>
-            <w:pPr>
-              <w:spacing w:line="276" w:lineRule="auto"/>
-              <w:ind w:firstLine="0"/>
-              <w:jc w:val="left"/>
-            </w:pPr>
-            <w:r>
-              <w:t xml:space="preserve">Diana </w:t>
-            </w:r>
-            <w:proofErr w:type="spellStart"/>
-            <w:r>
-              <w:t>Sapuppo</w:t>
-            </w:r>
-            <w:proofErr w:type="spellEnd"/>
-            <w:r>
-              <w:t>.</w:t>
-            </w:r>
-          </w:p>
-          <w:p>
-            <w:pPr>
-              <w:spacing w:line="276" w:lineRule="auto"/>
-              <w:ind w:firstLine="0"/>
-              <w:jc w:val="left"/>
-            </w:pPr>
-            <w:r>
               <w:t xml:space="preserve">Santiago </w:t>
             </w:r>
             <w:proofErr w:type="spellStart"/>
@@ -6765,15 +4244,13 @@
               <w:spacing w:line="360" w:lineRule="auto"/>
               <w:ind w:firstLine="0"/>
             </w:pPr>
-            <w:bookmarkStart w:id="2" w:name="_GoBack"/>
-            <w:bookmarkEnd w:id="2"/>
           </w:p>
         </w:tc>
       </w:tr>
       <w:tr>
         <w:tc>
           <w:tcPr>
-            <w:tcW w:w="959" w:type="dxa"/>
+            <w:tcW w:w="957" w:type="dxa"/>
           </w:tcPr>
           <w:p>
             <w:pPr>
@@ -6781,13 +4258,13 @@
               <w:ind w:firstLine="0"/>
             </w:pPr>
             <w:r>
-              <w:t>1.2</w:t>
+              <w:t>1.1</w:t>
             </w:r>
           </w:p>
         </w:tc>
         <w:tc>
           <w:tcPr>
-            <w:tcW w:w="1276" w:type="dxa"/>
+            <w:tcW w:w="1275" w:type="dxa"/>
           </w:tcPr>
           <w:p>
             <w:pPr>
@@ -6798,7 +4275,7 @@
         </w:tc>
         <w:tc>
           <w:tcPr>
-            <w:tcW w:w="4394" w:type="dxa"/>
+            <w:tcW w:w="4008" w:type="dxa"/>
           </w:tcPr>
           <w:p>
             <w:pPr>
@@ -6809,7 +4286,7 @@
         </w:tc>
         <w:tc>
           <w:tcPr>
-            <w:tcW w:w="2693" w:type="dxa"/>
+            <w:tcW w:w="2480" w:type="dxa"/>
           </w:tcPr>
           <w:p>
             <w:pPr>
@@ -6830,8 +4307,8 @@
     <w:p/>
     <w:p/>
     <w:sectPr>
-      <w:headerReference w:type="default" r:id="rId15"/>
-      <w:footerReference w:type="default" r:id="rId16"/>
+      <w:headerReference w:type="default" r:id="rId19"/>
+      <w:footerReference w:type="default" r:id="rId20"/>
       <w:pgSz w:w="11906" w:h="16838" w:code="9"/>
       <w:pgMar w:top="1701" w:right="1701" w:bottom="1418" w:left="1701" w:header="709" w:footer="709" w:gutter="0"/>
       <w:pgBorders w:offsetFrom="page">
@@ -6920,7 +4397,7 @@
         <w:sz w:val="16"/>
         <w:szCs w:val="16"/>
       </w:rPr>
-      <w:t>11</w:t>
+      <w:t>8</w:t>
     </w:r>
     <w:r>
       <w:rPr>
@@ -6975,7 +4452,7 @@
         <w:sz w:val="16"/>
         <w:szCs w:val="16"/>
       </w:rPr>
-      <w:t>11</w:t>
+      <w:t>8</w:t>
     </w:r>
     <w:r>
       <w:rPr>
@@ -9194,6 +6671,7 @@
   <w:rsids>
     <w:rsidRoot w:val="00480F7C"/>
     <w:rsid w:val="00222A09"/>
+    <w:rsid w:val="00310CDE"/>
     <w:rsid w:val="003127BB"/>
     <w:rsid w:val="003A465B"/>
     <w:rsid w:val="00480F7C"/>
@@ -9201,6 +6679,7 @@
     <w:rsid w:val="00867234"/>
     <w:rsid w:val="00AD618B"/>
     <w:rsid w:val="00AF5430"/>
+    <w:rsid w:val="00CA6769"/>
     <w:rsid w:val="00DF607B"/>
     <w:rsid w:val="00E0756D"/>
   </w:rsids>
@@ -9938,4 +7417,16 @@
   <a:objectDefaults/>
   <a:extraClrSchemeLst/>
 </a:theme>
+</file>
+
+<file path=customXml/item1.xml><?xml version="1.0" encoding="utf-8"?>
+<b:Sources xmlns:b="http://schemas.openxmlformats.org/officeDocument/2006/bibliography" xmlns="http://schemas.openxmlformats.org/officeDocument/2006/bibliography" SelectedStyle="\APA.XSL" StyleName="APA"/>
+</file>
+
+<file path=customXml/itemProps1.xml><?xml version="1.0" encoding="utf-8"?>
+<ds:datastoreItem xmlns:ds="http://schemas.openxmlformats.org/officeDocument/2006/customXml" ds:itemID="{865D35A5-B427-42CE-B037-D5132075B583}">
+  <ds:schemaRefs>
+    <ds:schemaRef ds:uri="http://schemas.openxmlformats.org/officeDocument/2006/bibliography"/>
+  </ds:schemaRefs>
+</ds:datastoreItem>
 </file>
</xml_diff>